<commit_message>
TradePizza is a better name
:)
</commit_message>
<xml_diff>
--- a/report.docx
+++ b/report.docx
@@ -30,7 +30,7 @@
           <w:rFonts w:ascii="Calibri" w:hAnsi="Calibri"/>
           <w:szCs w:val="20"/>
         </w:rPr>
-        <w:t>BarterBay</w:t>
+        <w:t>TradePizza</w:t>
       </w:r>
       <w:proofErr w:type="spellEnd"/>
     </w:p>
@@ -290,7 +290,7 @@
           <w:rFonts w:ascii="Calibri" w:hAnsi="Calibri"/>
           <w:szCs w:val="20"/>
         </w:rPr>
-        <w:t>BarterBay</w:t>
+        <w:t>TradePizza</w:t>
       </w:r>
       <w:proofErr w:type="spellEnd"/>
       <w:r>
@@ -332,7 +332,7 @@
           <w:rFonts w:ascii="Calibri" w:hAnsi="Calibri"/>
           <w:szCs w:val="20"/>
         </w:rPr>
-        <w:t>BarterBay</w:t>
+        <w:t>TradePizza</w:t>
       </w:r>
       <w:proofErr w:type="spellEnd"/>
       <w:r>
@@ -364,7 +364,7 @@
           <w:rFonts w:ascii="Calibri" w:hAnsi="Calibri"/>
           <w:szCs w:val="20"/>
         </w:rPr>
-        <w:t>BarterBay</w:t>
+        <w:t>TradePizza</w:t>
       </w:r>
       <w:proofErr w:type="spellEnd"/>
       <w:r>

</xml_diff>

<commit_message>
added a little more to report and my cdf
</commit_message>
<xml_diff>
--- a/report.docx
+++ b/report.docx
@@ -1,6 +1,6 @@
 
 <file path=word/document.xml><?xml version="1.0" encoding="utf-8"?>
-<w:document xmlns:mv="urn:schemas-microsoft-com:mac:vml" xmlns:mo="http://schemas.microsoft.com/office/mac/office/2008/main" xmlns:ve="http://schemas.openxmlformats.org/markup-compatibility/2006" xmlns:o="urn:schemas-microsoft-com:office:office" xmlns:r="http://schemas.openxmlformats.org/officeDocument/2006/relationships" xmlns:m="http://schemas.openxmlformats.org/officeDocument/2006/math" xmlns:v="urn:schemas-microsoft-com:vml" xmlns:w10="urn:schemas-microsoft-com:office:word" xmlns:w="http://schemas.openxmlformats.org/wordprocessingml/2006/main" xmlns:wne="http://schemas.microsoft.com/office/word/2006/wordml" xmlns:wp="http://schemas.openxmlformats.org/drawingml/2006/wordprocessingDrawing" ve:Ignorable="mv" ve:PreserveAttributes="mv:*">
+<w:document xmlns:wpc="http://schemas.microsoft.com/office/word/2010/wordprocessingCanvas" xmlns:mc="http://schemas.openxmlformats.org/markup-compatibility/2006" xmlns:o="urn:schemas-microsoft-com:office:office" xmlns:r="http://schemas.openxmlformats.org/officeDocument/2006/relationships" xmlns:m="http://schemas.openxmlformats.org/officeDocument/2006/math" xmlns:v="urn:schemas-microsoft-com:vml" xmlns:wp14="http://schemas.microsoft.com/office/word/2010/wordprocessingDrawing" xmlns:wp="http://schemas.openxmlformats.org/drawingml/2006/wordprocessingDrawing" xmlns:w10="urn:schemas-microsoft-com:office:word" xmlns:w="http://schemas.openxmlformats.org/wordprocessingml/2006/main" xmlns:w14="http://schemas.microsoft.com/office/word/2010/wordml" xmlns:wpg="http://schemas.microsoft.com/office/word/2010/wordprocessingGroup" xmlns:wpi="http://schemas.microsoft.com/office/word/2010/wordprocessingInk" xmlns:wne="http://schemas.microsoft.com/office/word/2006/wordml" xmlns:wps="http://schemas.microsoft.com/office/word/2010/wordprocessingShape" mc:Ignorable="w14 wp14">
   <w:body>
     <w:p>
       <w:pPr>
@@ -110,24 +110,24 @@
           <w:rFonts w:ascii="Calibri" w:hAnsi="Calibri"/>
           <w:szCs w:val="20"/>
         </w:rPr>
-        <w:t>, &lt;</w:t>
-      </w:r>
-      <w:proofErr w:type="spellStart"/>
-      <w:r>
-        <w:rPr>
-          <w:rFonts w:ascii="Calibri" w:hAnsi="Calibri"/>
-          <w:szCs w:val="20"/>
-        </w:rPr>
-        <w:t>cdfid</w:t>
-      </w:r>
-      <w:proofErr w:type="spellEnd"/>
-      <w:r>
-        <w:rPr>
-          <w:rFonts w:ascii="Calibri" w:hAnsi="Calibri"/>
-          <w:szCs w:val="20"/>
-        </w:rPr>
-        <w:t>&gt;</w:t>
-      </w:r>
+        <w:t>, g4joseph</w:t>
+      </w:r>
+      <w:r>
+        <w:rPr>
+          <w:rFonts w:ascii="Calibri" w:hAnsi="Calibri"/>
+          <w:szCs w:val="20"/>
+        </w:rPr>
+        <w:softHyphen/>
+      </w:r>
+      <w:r>
+        <w:rPr>
+          <w:rFonts w:ascii="Calibri" w:hAnsi="Calibri"/>
+          <w:szCs w:val="20"/>
+        </w:rPr>
+        <w:softHyphen/>
+      </w:r>
+      <w:bookmarkStart w:id="0" w:name="_GoBack"/>
+      <w:bookmarkEnd w:id="0"/>
     </w:p>
     <w:p>
       <w:pPr>
@@ -340,7 +340,7 @@
           <w:rFonts w:ascii="Calibri" w:hAnsi="Calibri"/>
           <w:szCs w:val="20"/>
         </w:rPr>
-        <w:t xml:space="preserve"> users sign-up, construct their user profile and begin posting “trades.” Fundamentally, a trade contains an item you currently have, but no longer </w:t>
+        <w:t xml:space="preserve"> users sign-up, construct their user profile and begin posting “trades.” Fundamentally, a trade contains an item you currently have, but no longer want, and a list of items you would be willing to trade your item for. </w:t>
       </w:r>
       <w:proofErr w:type="spellStart"/>
       <w:r>
@@ -348,7 +348,7 @@
           <w:rFonts w:ascii="Calibri" w:hAnsi="Calibri"/>
           <w:szCs w:val="20"/>
         </w:rPr>
-        <w:t>want</w:t>
+        <w:t>TradePizza</w:t>
       </w:r>
       <w:proofErr w:type="spellEnd"/>
       <w:r>
@@ -356,7 +356,138 @@
           <w:rFonts w:ascii="Calibri" w:hAnsi="Calibri"/>
           <w:szCs w:val="20"/>
         </w:rPr>
-        <w:t xml:space="preserve">, and a list of items you would be willing to trade your item for. </w:t>
+        <w:t xml:space="preserve"> facilitates communication between users who want to trade their belongings, and it helps match users who have a complementary</w:t>
+      </w:r>
+      <w:r>
+        <w:rPr>
+          <w:rFonts w:ascii="Calibri" w:hAnsi="Calibri"/>
+          <w:szCs w:val="20"/>
+        </w:rPr>
+        <w:t xml:space="preserve"> </w:t>
+      </w:r>
+      <w:r>
+        <w:rPr>
+          <w:rFonts w:ascii="Calibri" w:hAnsi="Calibri"/>
+          <w:szCs w:val="20"/>
+        </w:rPr>
+        <w:t xml:space="preserve">trade. Users are then free to contact each other and decide whether they would like to meet up and complete their transaction. </w:t>
+      </w:r>
+    </w:p>
+    <w:p>
+      <w:pPr>
+        <w:spacing w:after="0"/>
+        <w:rPr>
+          <w:rFonts w:ascii="Calibri" w:hAnsi="Calibri"/>
+          <w:b/>
+          <w:szCs w:val="20"/>
+        </w:rPr>
+      </w:pPr>
+    </w:p>
+    <w:p>
+      <w:pPr>
+        <w:rPr>
+          <w:rFonts w:ascii="Calibri" w:hAnsi="Calibri"/>
+          <w:b/>
+          <w:szCs w:val="20"/>
+        </w:rPr>
+      </w:pPr>
+      <w:r>
+        <w:rPr>
+          <w:rFonts w:ascii="Calibri" w:hAnsi="Calibri"/>
+          <w:b/>
+          <w:szCs w:val="20"/>
+        </w:rPr>
+        <w:t xml:space="preserve">Project Architecture: </w:t>
+      </w:r>
+    </w:p>
+    <w:p>
+      <w:pPr>
+        <w:rPr>
+          <w:rFonts w:ascii="Calibri" w:hAnsi="Calibri"/>
+          <w:szCs w:val="20"/>
+        </w:rPr>
+      </w:pPr>
+      <w:r>
+        <w:rPr>
+          <w:rFonts w:ascii="Calibri" w:hAnsi="Calibri"/>
+          <w:szCs w:val="20"/>
+        </w:rPr>
+        <w:t xml:space="preserve">There are four fundamental sections in our software: Data Models, </w:t>
+      </w:r>
+      <w:r>
+        <w:rPr>
+          <w:rFonts w:ascii="Calibri" w:hAnsi="Calibri"/>
+          <w:szCs w:val="20"/>
+        </w:rPr>
+        <w:t>Views</w:t>
+      </w:r>
+      <w:r>
+        <w:rPr>
+          <w:rFonts w:ascii="Calibri" w:hAnsi="Calibri"/>
+          <w:szCs w:val="20"/>
+        </w:rPr>
+        <w:t xml:space="preserve">, </w:t>
+      </w:r>
+      <w:r>
+        <w:rPr>
+          <w:rFonts w:ascii="Calibri" w:hAnsi="Calibri"/>
+          <w:szCs w:val="20"/>
+        </w:rPr>
+        <w:t xml:space="preserve">Routes, </w:t>
+      </w:r>
+      <w:r>
+        <w:rPr>
+          <w:rFonts w:ascii="Calibri" w:hAnsi="Calibri"/>
+          <w:szCs w:val="20"/>
+        </w:rPr>
+        <w:t xml:space="preserve">and </w:t>
+      </w:r>
+      <w:r>
+        <w:rPr>
+          <w:rFonts w:ascii="Calibri" w:hAnsi="Calibri"/>
+          <w:szCs w:val="20"/>
+        </w:rPr>
+        <w:t>Middleware</w:t>
+      </w:r>
+      <w:r>
+        <w:rPr>
+          <w:rFonts w:ascii="Calibri" w:hAnsi="Calibri"/>
+          <w:szCs w:val="20"/>
+        </w:rPr>
+        <w:t>. Each are summarized below:</w:t>
+      </w:r>
+    </w:p>
+    <w:p>
+      <w:pPr>
+        <w:rPr>
+          <w:rFonts w:ascii="Calibri" w:hAnsi="Calibri"/>
+          <w:i/>
+          <w:szCs w:val="20"/>
+        </w:rPr>
+      </w:pPr>
+      <w:r>
+        <w:rPr>
+          <w:rFonts w:ascii="Calibri" w:hAnsi="Calibri"/>
+          <w:i/>
+          <w:szCs w:val="20"/>
+        </w:rPr>
+        <w:t>Data Models:</w:t>
+      </w:r>
+    </w:p>
+    <w:p>
+      <w:pPr>
+        <w:rPr>
+          <w:rFonts w:ascii="Calibri" w:hAnsi="Calibri"/>
+          <w:szCs w:val="20"/>
+        </w:rPr>
+      </w:pPr>
+      <w:r>
+        <w:rPr>
+          <w:rFonts w:ascii="Calibri" w:hAnsi="Calibri"/>
+          <w:szCs w:val="20"/>
+        </w:rPr>
+        <w:tab/>
+        <w:t xml:space="preserve">All document creation and retrieval from our </w:t>
       </w:r>
       <w:proofErr w:type="spellStart"/>
       <w:r>
@@ -364,7 +495,7 @@
           <w:rFonts w:ascii="Calibri" w:hAnsi="Calibri"/>
           <w:szCs w:val="20"/>
         </w:rPr>
-        <w:t>TradePizza</w:t>
+        <w:t>MongoDb</w:t>
       </w:r>
       <w:proofErr w:type="spellEnd"/>
       <w:r>
@@ -372,13 +503,6 @@
           <w:rFonts w:ascii="Calibri" w:hAnsi="Calibri"/>
           <w:szCs w:val="20"/>
         </w:rPr>
-        <w:t xml:space="preserve"> facilitates communication between users who want to trade their belongings, and it helps match users who have a complementary</w:t>
-      </w:r>
-      <w:r>
-        <w:rPr>
-          <w:rFonts w:ascii="Calibri" w:hAnsi="Calibri"/>
-          <w:szCs w:val="20"/>
-        </w:rPr>
         <w:t xml:space="preserve"> </w:t>
       </w:r>
       <w:r>
@@ -386,154 +510,6 @@
           <w:rFonts w:ascii="Calibri" w:hAnsi="Calibri"/>
           <w:szCs w:val="20"/>
         </w:rPr>
-        <w:t xml:space="preserve">trade. Users are then free to contact each other and decide whether they would like to meet up and complete their transaction. </w:t>
-      </w:r>
-    </w:p>
-    <w:p>
-      <w:pPr>
-        <w:spacing w:after="0"/>
-        <w:rPr>
-          <w:rFonts w:ascii="Calibri" w:hAnsi="Calibri"/>
-          <w:b/>
-          <w:szCs w:val="20"/>
-        </w:rPr>
-      </w:pPr>
-    </w:p>
-    <w:p>
-      <w:pPr>
-        <w:rPr>
-          <w:rFonts w:ascii="Calibri" w:hAnsi="Calibri"/>
-          <w:b/>
-          <w:szCs w:val="20"/>
-        </w:rPr>
-      </w:pPr>
-      <w:r>
-        <w:rPr>
-          <w:rFonts w:ascii="Calibri" w:hAnsi="Calibri"/>
-          <w:b/>
-          <w:szCs w:val="20"/>
-        </w:rPr>
-        <w:t xml:space="preserve">Project Architecture: </w:t>
-      </w:r>
-    </w:p>
-    <w:p>
-      <w:pPr>
-        <w:rPr>
-          <w:rFonts w:ascii="Calibri" w:hAnsi="Calibri"/>
-          <w:szCs w:val="20"/>
-        </w:rPr>
-      </w:pPr>
-      <w:r>
-        <w:rPr>
-          <w:rFonts w:ascii="Calibri" w:hAnsi="Calibri"/>
-          <w:szCs w:val="20"/>
-        </w:rPr>
-        <w:t xml:space="preserve">There are four fundamental sections in our software: Data Models, </w:t>
-      </w:r>
-      <w:r>
-        <w:rPr>
-          <w:rFonts w:ascii="Calibri" w:hAnsi="Calibri"/>
-          <w:szCs w:val="20"/>
-        </w:rPr>
-        <w:t>Views</w:t>
-      </w:r>
-      <w:r>
-        <w:rPr>
-          <w:rFonts w:ascii="Calibri" w:hAnsi="Calibri"/>
-          <w:szCs w:val="20"/>
-        </w:rPr>
-        <w:t xml:space="preserve">, </w:t>
-      </w:r>
-      <w:r>
-        <w:rPr>
-          <w:rFonts w:ascii="Calibri" w:hAnsi="Calibri"/>
-          <w:szCs w:val="20"/>
-        </w:rPr>
-        <w:t xml:space="preserve">Routes, </w:t>
-      </w:r>
-      <w:r>
-        <w:rPr>
-          <w:rFonts w:ascii="Calibri" w:hAnsi="Calibri"/>
-          <w:szCs w:val="20"/>
-        </w:rPr>
-        <w:t xml:space="preserve">and </w:t>
-      </w:r>
-      <w:r>
-        <w:rPr>
-          <w:rFonts w:ascii="Calibri" w:hAnsi="Calibri"/>
-          <w:szCs w:val="20"/>
-        </w:rPr>
-        <w:t>Middleware</w:t>
-      </w:r>
-      <w:r>
-        <w:rPr>
-          <w:rFonts w:ascii="Calibri" w:hAnsi="Calibri"/>
-          <w:szCs w:val="20"/>
-        </w:rPr>
-        <w:t>. Each are summarized below:</w:t>
-      </w:r>
-    </w:p>
-    <w:p>
-      <w:pPr>
-        <w:rPr>
-          <w:rFonts w:ascii="Calibri" w:hAnsi="Calibri"/>
-          <w:i/>
-          <w:szCs w:val="20"/>
-        </w:rPr>
-      </w:pPr>
-      <w:r>
-        <w:rPr>
-          <w:rFonts w:ascii="Calibri" w:hAnsi="Calibri"/>
-          <w:i/>
-          <w:szCs w:val="20"/>
-        </w:rPr>
-        <w:t>Data Models:</w:t>
-      </w:r>
-    </w:p>
-    <w:p>
-      <w:pPr>
-        <w:rPr>
-          <w:rFonts w:ascii="Calibri" w:hAnsi="Calibri"/>
-          <w:szCs w:val="20"/>
-        </w:rPr>
-      </w:pPr>
-      <w:r>
-        <w:rPr>
-          <w:rFonts w:ascii="Calibri" w:hAnsi="Calibri"/>
-          <w:szCs w:val="20"/>
-        </w:rPr>
-        <w:tab/>
-        <w:t xml:space="preserve">All document creation and </w:t>
-      </w:r>
-      <w:proofErr w:type="gramStart"/>
-      <w:r>
-        <w:rPr>
-          <w:rFonts w:ascii="Calibri" w:hAnsi="Calibri"/>
-          <w:szCs w:val="20"/>
-        </w:rPr>
-        <w:t xml:space="preserve">retrieval from our </w:t>
-      </w:r>
-      <w:proofErr w:type="spellStart"/>
-      <w:r>
-        <w:rPr>
-          <w:rFonts w:ascii="Calibri" w:hAnsi="Calibri"/>
-          <w:szCs w:val="20"/>
-        </w:rPr>
-        <w:t>MongoDb</w:t>
-      </w:r>
-      <w:proofErr w:type="spellEnd"/>
-      <w:r>
-        <w:rPr>
-          <w:rFonts w:ascii="Calibri" w:hAnsi="Calibri"/>
-          <w:szCs w:val="20"/>
-        </w:rPr>
-        <w:t xml:space="preserve"> </w:t>
-      </w:r>
-      <w:r>
-        <w:rPr>
-          <w:rFonts w:ascii="Calibri" w:hAnsi="Calibri"/>
-          <w:szCs w:val="20"/>
-        </w:rPr>
         <w:t>database is handled by our data</w:t>
       </w:r>
       <w:r>
@@ -550,7 +526,6 @@
         </w:rPr>
         <w:t>ongoose</w:t>
       </w:r>
-      <w:proofErr w:type="gramEnd"/>
       <w:r>
         <w:rPr>
           <w:rFonts w:ascii="Calibri" w:hAnsi="Calibri"/>
@@ -625,6 +600,7 @@
           <w:rFonts w:ascii="Calibri" w:hAnsi="Calibri"/>
           <w:szCs w:val="20"/>
         </w:rPr>
+        <w:lastRenderedPageBreak/>
         <w:t>Our views incorporate multiple UI elements, including:</w:t>
       </w:r>
     </w:p>
@@ -853,23 +829,7 @@
           <w:szCs w:val="20"/>
         </w:rPr>
         <w:tab/>
-        <w:t>All routes served by our app are defined in routes/</w:t>
-      </w:r>
-      <w:proofErr w:type="spellStart"/>
-      <w:r>
-        <w:rPr>
-          <w:rFonts w:ascii="Calibri" w:hAnsi="Calibri"/>
-          <w:szCs w:val="20"/>
-        </w:rPr>
-        <w:t>index.js</w:t>
-      </w:r>
-      <w:proofErr w:type="spellEnd"/>
-      <w:r>
-        <w:rPr>
-          <w:rFonts w:ascii="Calibri" w:hAnsi="Calibri"/>
-          <w:szCs w:val="20"/>
-        </w:rPr>
-        <w:t xml:space="preserve">. This file handles web requests, serves templates to the user and interacts with our models to retrieve and process data. </w:t>
+        <w:t xml:space="preserve">All routes served by our app are defined in routes/index.js. This file handles web requests, serves templates to the user and interacts with our models to retrieve and process data. </w:t>
       </w:r>
     </w:p>
     <w:p>
@@ -928,23 +888,7 @@
           <w:rFonts w:ascii="Calibri" w:hAnsi="Calibri"/>
           <w:szCs w:val="20"/>
         </w:rPr>
-        <w:t xml:space="preserve"> are stored in the </w:t>
-      </w:r>
-      <w:proofErr w:type="spellStart"/>
-      <w:r>
-        <w:rPr>
-          <w:rFonts w:ascii="Calibri" w:hAnsi="Calibri"/>
-          <w:szCs w:val="20"/>
-        </w:rPr>
-        <w:t>app.js</w:t>
-      </w:r>
-      <w:proofErr w:type="spellEnd"/>
-      <w:r>
-        <w:rPr>
-          <w:rFonts w:ascii="Calibri" w:hAnsi="Calibri"/>
-          <w:szCs w:val="20"/>
-        </w:rPr>
-        <w:t xml:space="preserve"> file. This file loads and configures all modules required for our app including, for example, the Jade template engine, and Passport authentication. This file also takes care of error handling.</w:t>
+        <w:t xml:space="preserve"> are stored in the app.js file. This file loads and configures all modules required for our app including, for example, the Jade template engine, and Passport authentication. This file also takes care of error handling.</w:t>
       </w:r>
     </w:p>
     <w:p>
@@ -993,23 +937,7 @@
           <w:rFonts w:ascii="Calibri" w:hAnsi="Calibri"/>
           <w:szCs w:val="20"/>
         </w:rPr>
-        <w:t xml:space="preserve"> attacks. For user authorization and authentication we used Passport, a middleware for </w:t>
-      </w:r>
-      <w:proofErr w:type="spellStart"/>
-      <w:r>
-        <w:rPr>
-          <w:rFonts w:ascii="Calibri" w:hAnsi="Calibri"/>
-          <w:szCs w:val="20"/>
-        </w:rPr>
-        <w:t>Node.js</w:t>
-      </w:r>
-      <w:proofErr w:type="spellEnd"/>
-      <w:r>
-        <w:rPr>
-          <w:rFonts w:ascii="Calibri" w:hAnsi="Calibri"/>
-          <w:szCs w:val="20"/>
-        </w:rPr>
-        <w:t>. We used a username and password strategy as our</w:t>
+        <w:t xml:space="preserve"> attacks. For user authorization and authentication we used Passport, a middleware for Node.js. We used a username and password strategy as our</w:t>
       </w:r>
       <w:r>
         <w:rPr>
@@ -1078,24 +1006,131 @@
           <w:rFonts w:ascii="Calibri" w:hAnsi="Calibri"/>
           <w:szCs w:val="20"/>
         </w:rPr>
-        <w:t xml:space="preserve">’ module for </w:t>
+        <w:t>’ module for Node.js. Every request made by the same IP address</w:t>
+      </w:r>
+      <w:r>
+        <w:rPr>
+          <w:rFonts w:ascii="Calibri" w:hAnsi="Calibri"/>
+          <w:szCs w:val="20"/>
+        </w:rPr>
+        <w:t xml:space="preserve"> </w:t>
+      </w:r>
+      <w:r>
+        <w:rPr>
+          <w:rFonts w:ascii="Calibri" w:hAnsi="Calibri"/>
+          <w:szCs w:val="20"/>
+        </w:rPr>
+        <w:t>is marked in an internal table using a ‘count’ parameter, like so:</w:t>
+      </w:r>
+    </w:p>
+    <w:p>
+      <w:pPr>
+        <w:rPr>
+          <w:rFonts w:ascii="Consolas" w:hAnsi="Consolas"/>
+          <w:szCs w:val="20"/>
+        </w:rPr>
+      </w:pPr>
+      <w:proofErr w:type="gramStart"/>
+      <w:r>
+        <w:rPr>
+          <w:rFonts w:ascii="Consolas" w:hAnsi="Consolas"/>
+          <w:szCs w:val="20"/>
+        </w:rPr>
+        <w:t>{ host</w:t>
+      </w:r>
+      <w:proofErr w:type="gramEnd"/>
+      <w:r>
+        <w:rPr>
+          <w:rFonts w:ascii="Consolas" w:hAnsi="Consolas"/>
+          <w:szCs w:val="20"/>
+        </w:rPr>
+        <w:t xml:space="preserve"> : &lt;</w:t>
       </w:r>
       <w:proofErr w:type="spellStart"/>
       <w:r>
         <w:rPr>
-          <w:rFonts w:ascii="Calibri" w:hAnsi="Calibri"/>
-          <w:szCs w:val="20"/>
-        </w:rPr>
-        <w:t>Node.js</w:t>
+          <w:rFonts w:ascii="Consolas" w:hAnsi="Consolas"/>
+          <w:szCs w:val="20"/>
+        </w:rPr>
+        <w:t>ip</w:t>
       </w:r>
       <w:proofErr w:type="spellEnd"/>
       <w:r>
         <w:rPr>
-          <w:rFonts w:ascii="Calibri" w:hAnsi="Calibri"/>
-          <w:szCs w:val="20"/>
-        </w:rPr>
-        <w:t>. Every request made by the same IP address</w:t>
-      </w:r>
+          <w:rFonts w:ascii="Consolas" w:hAnsi="Consolas"/>
+          <w:szCs w:val="20"/>
+        </w:rPr>
+        <w:t xml:space="preserve"> address&gt;, count: 1, expiry: 1 }</w:t>
+      </w:r>
+    </w:p>
+    <w:p>
+      <w:pPr>
+        <w:rPr>
+          <w:rFonts w:ascii="Calibri" w:hAnsi="Calibri"/>
+          <w:szCs w:val="20"/>
+        </w:rPr>
+      </w:pPr>
+      <w:r>
+        <w:rPr>
+          <w:rFonts w:ascii="Calibri" w:hAnsi="Calibri"/>
+          <w:szCs w:val="20"/>
+        </w:rPr>
+        <w:t xml:space="preserve"> If this count goes above a configurable ‘burst’ number then the expiry parameter doubles. If the count exceeds a pre-determined limit, then the request is denied</w:t>
+      </w:r>
+      <w:r>
+        <w:rPr>
+          <w:rFonts w:ascii="Calibri" w:hAnsi="Calibri"/>
+          <w:szCs w:val="20"/>
+        </w:rPr>
+        <w:t xml:space="preserve">. </w:t>
+      </w:r>
+      <w:r>
+        <w:rPr>
+          <w:rFonts w:ascii="Calibri" w:hAnsi="Calibri"/>
+          <w:szCs w:val="20"/>
+        </w:rPr>
+        <w:t>The only way for a user who has denied requests to continue is for them to let the expiration time pass, and when expiration hits 0, the entry is deleted from the table, and new requests are allowed like normal.</w:t>
+      </w:r>
+    </w:p>
+    <w:p>
+      <w:pPr>
+        <w:rPr>
+          <w:rFonts w:ascii="Calibri" w:hAnsi="Calibri"/>
+          <w:szCs w:val="20"/>
+        </w:rPr>
+      </w:pPr>
+      <w:r>
+        <w:rPr>
+          <w:rFonts w:ascii="Calibri" w:hAnsi="Calibri"/>
+          <w:szCs w:val="20"/>
+        </w:rPr>
+        <w:t xml:space="preserve">d. A section describing how much performance you have improved after applying optimization techniques. </w:t>
+      </w:r>
+    </w:p>
+    <w:p>
+      <w:pPr>
+        <w:rPr>
+          <w:rFonts w:ascii="Calibri" w:hAnsi="Calibri"/>
+          <w:szCs w:val="20"/>
+        </w:rPr>
+      </w:pPr>
+      <w:r>
+        <w:rPr>
+          <w:rFonts w:ascii="Calibri" w:hAnsi="Calibri"/>
+          <w:szCs w:val="20"/>
+        </w:rPr>
+        <w:lastRenderedPageBreak/>
+        <w:t xml:space="preserve">e. A section that Includes a </w:t>
+      </w:r>
+      <w:proofErr w:type="spellStart"/>
+      <w:r>
+        <w:rPr>
+          <w:rFonts w:ascii="Calibri" w:hAnsi="Calibri"/>
+          <w:szCs w:val="20"/>
+        </w:rPr>
+        <w:t>youtube</w:t>
+      </w:r>
+      <w:proofErr w:type="spellEnd"/>
       <w:r>
         <w:rPr>
           <w:rFonts w:ascii="Calibri" w:hAnsi="Calibri"/>
@@ -1103,143 +1138,21 @@
         </w:rPr>
         <w:t xml:space="preserve"> </w:t>
       </w:r>
-      <w:r>
-        <w:rPr>
-          <w:rFonts w:ascii="Calibri" w:hAnsi="Calibri"/>
-          <w:szCs w:val="20"/>
-        </w:rPr>
-        <w:t>is marked in an internal table using a ‘count’ parameter, like so:</w:t>
-      </w:r>
-    </w:p>
-    <w:p>
-      <w:pPr>
-        <w:rPr>
-          <w:rFonts w:ascii="Consolas" w:hAnsi="Consolas"/>
-          <w:szCs w:val="20"/>
-        </w:rPr>
-      </w:pPr>
       <w:proofErr w:type="gramStart"/>
       <w:r>
         <w:rPr>
-          <w:rFonts w:ascii="Consolas" w:hAnsi="Consolas"/>
-          <w:szCs w:val="20"/>
-        </w:rPr>
-        <w:t>{ host</w:t>
+          <w:rFonts w:ascii="Calibri" w:hAnsi="Calibri"/>
+          <w:szCs w:val="20"/>
+        </w:rPr>
+        <w:t>link ​of</w:t>
       </w:r>
       <w:proofErr w:type="gramEnd"/>
       <w:r>
         <w:rPr>
-          <w:rFonts w:ascii="Consolas" w:hAnsi="Consolas"/>
-          <w:szCs w:val="20"/>
-        </w:rPr>
-        <w:t xml:space="preserve"> : &lt;</w:t>
-      </w:r>
-      <w:proofErr w:type="spellStart"/>
-      <w:r>
-        <w:rPr>
-          <w:rFonts w:ascii="Consolas" w:hAnsi="Consolas"/>
-          <w:szCs w:val="20"/>
-        </w:rPr>
-        <w:t>ip</w:t>
-      </w:r>
-      <w:proofErr w:type="spellEnd"/>
-      <w:r>
-        <w:rPr>
-          <w:rFonts w:ascii="Consolas" w:hAnsi="Consolas"/>
-          <w:szCs w:val="20"/>
-        </w:rPr>
-        <w:t xml:space="preserve"> address&gt;, count: 1, expiry: 1 }</w:t>
-      </w:r>
-    </w:p>
-    <w:p>
-      <w:pPr>
-        <w:rPr>
-          <w:rFonts w:ascii="Calibri" w:hAnsi="Calibri"/>
-          <w:szCs w:val="20"/>
-        </w:rPr>
-      </w:pPr>
-      <w:r>
-        <w:rPr>
-          <w:rFonts w:ascii="Calibri" w:hAnsi="Calibri"/>
-          <w:szCs w:val="20"/>
-        </w:rPr>
-        <w:t xml:space="preserve"> If this count goes above a configurable ‘burst’ number then the expiry parameter doubles. If the count exceeds a pre-determined limit, then the request is denied</w:t>
-      </w:r>
-      <w:r>
-        <w:rPr>
-          <w:rFonts w:ascii="Calibri" w:hAnsi="Calibri"/>
-          <w:szCs w:val="20"/>
-        </w:rPr>
-        <w:t xml:space="preserve">. </w:t>
-      </w:r>
-      <w:r>
-        <w:rPr>
-          <w:rFonts w:ascii="Calibri" w:hAnsi="Calibri"/>
-          <w:szCs w:val="20"/>
-        </w:rPr>
-        <w:t>The only way for a user who has denied requests to continue is for them to let the expiration time pass, and when expiration hits 0, the entry is deleted from the table, and new requests are allowed like normal.</w:t>
-      </w:r>
-    </w:p>
-    <w:p>
-      <w:pPr>
-        <w:rPr>
-          <w:rFonts w:ascii="Calibri" w:hAnsi="Calibri"/>
-          <w:szCs w:val="20"/>
-        </w:rPr>
-      </w:pPr>
-      <w:r>
-        <w:rPr>
-          <w:rFonts w:ascii="Calibri" w:hAnsi="Calibri"/>
-          <w:szCs w:val="20"/>
-        </w:rPr>
-        <w:t xml:space="preserve">d. A section describing how much performance you have improved after applying optimization techniques. </w:t>
-      </w:r>
-    </w:p>
-    <w:p>
-      <w:pPr>
-        <w:rPr>
-          <w:rFonts w:ascii="Calibri" w:hAnsi="Calibri"/>
-          <w:szCs w:val="20"/>
-        </w:rPr>
-      </w:pPr>
-      <w:r>
-        <w:rPr>
-          <w:rFonts w:ascii="Calibri" w:hAnsi="Calibri"/>
-          <w:szCs w:val="20"/>
-        </w:rPr>
-        <w:t xml:space="preserve">e. A section that </w:t>
-      </w:r>
-      <w:proofErr w:type="gramStart"/>
-      <w:r>
-        <w:rPr>
-          <w:rFonts w:ascii="Calibri" w:hAnsi="Calibri"/>
-          <w:szCs w:val="20"/>
-        </w:rPr>
-        <w:t>Includes</w:t>
-      </w:r>
-      <w:proofErr w:type="gramEnd"/>
-      <w:r>
-        <w:rPr>
-          <w:rFonts w:ascii="Calibri" w:hAnsi="Calibri"/>
-          <w:szCs w:val="20"/>
-        </w:rPr>
-        <w:t xml:space="preserve"> a </w:t>
-      </w:r>
-      <w:proofErr w:type="spellStart"/>
-      <w:r>
-        <w:rPr>
-          <w:rFonts w:ascii="Calibri" w:hAnsi="Calibri"/>
-          <w:szCs w:val="20"/>
-        </w:rPr>
-        <w:t>youtube</w:t>
-      </w:r>
-      <w:proofErr w:type="spellEnd"/>
-      <w:r>
-        <w:rPr>
-          <w:rFonts w:ascii="Calibri" w:hAnsi="Calibri"/>
-          <w:szCs w:val="20"/>
-        </w:rPr>
-        <w:t xml:space="preserve"> link ​of ​a three minutes video demo of your application (provide username and password if it private). </w:t>
+          <w:rFonts w:ascii="Calibri" w:hAnsi="Calibri"/>
+          <w:szCs w:val="20"/>
+        </w:rPr>
+        <w:t xml:space="preserve"> ​a three minutes video demo of your application (provide username and password if it private). </w:t>
       </w:r>
     </w:p>
     <w:p>
@@ -1274,7 +1187,7 @@
 </file>
 
 <file path=word/numbering.xml><?xml version="1.0" encoding="utf-8"?>
-<w:numbering xmlns:mv="urn:schemas-microsoft-com:mac:vml" xmlns:mo="http://schemas.microsoft.com/office/mac/office/2008/main" xmlns:ve="http://schemas.openxmlformats.org/markup-compatibility/2006" xmlns:o="urn:schemas-microsoft-com:office:office" xmlns:r="http://schemas.openxmlformats.org/officeDocument/2006/relationships" xmlns:m="http://schemas.openxmlformats.org/officeDocument/2006/math" xmlns:v="urn:schemas-microsoft-com:vml" xmlns:w10="urn:schemas-microsoft-com:office:word" xmlns:w="http://schemas.openxmlformats.org/wordprocessingml/2006/main" xmlns:wne="http://schemas.microsoft.com/office/word/2006/wordml" xmlns:wp="http://schemas.openxmlformats.org/drawingml/2006/wordprocessingDrawing">
+<w:numbering xmlns:wpc="http://schemas.microsoft.com/office/word/2010/wordprocessingCanvas" xmlns:mc="http://schemas.openxmlformats.org/markup-compatibility/2006" xmlns:o="urn:schemas-microsoft-com:office:office" xmlns:r="http://schemas.openxmlformats.org/officeDocument/2006/relationships" xmlns:m="http://schemas.openxmlformats.org/officeDocument/2006/math" xmlns:v="urn:schemas-microsoft-com:vml" xmlns:wp14="http://schemas.microsoft.com/office/word/2010/wordprocessingDrawing" xmlns:wp="http://schemas.openxmlformats.org/drawingml/2006/wordprocessingDrawing" xmlns:w10="urn:schemas-microsoft-com:office:word" xmlns:w="http://schemas.openxmlformats.org/wordprocessingml/2006/main" xmlns:w14="http://schemas.microsoft.com/office/word/2010/wordml" xmlns:wpg="http://schemas.microsoft.com/office/word/2010/wordprocessingGroup" xmlns:wpi="http://schemas.microsoft.com/office/word/2010/wordprocessingInk" xmlns:wne="http://schemas.microsoft.com/office/word/2006/wordml" xmlns:wps="http://schemas.microsoft.com/office/word/2010/wordprocessingShape" mc:Ignorable="w14 wp14">
   <w:abstractNum w:abstractNumId="0">
     <w:nsid w:val="24087B85"/>
     <w:multiLevelType w:val="hybridMultilevel"/>
@@ -1511,7 +1424,7 @@
 </file>
 
 <file path=word/styles.xml><?xml version="1.0" encoding="utf-8"?>
-<w:styles xmlns:r="http://schemas.openxmlformats.org/officeDocument/2006/relationships" xmlns:w="http://schemas.openxmlformats.org/wordprocessingml/2006/main">
+<w:styles xmlns:mc="http://schemas.openxmlformats.org/markup-compatibility/2006" xmlns:r="http://schemas.openxmlformats.org/officeDocument/2006/relationships" xmlns:w="http://schemas.openxmlformats.org/wordprocessingml/2006/main" xmlns:w14="http://schemas.microsoft.com/office/word/2010/wordml" mc:Ignorable="w14">
   <w:docDefaults>
     <w:rPrDefault>
       <w:rPr>
@@ -1527,7 +1440,7 @@
       </w:pPr>
     </w:pPrDefault>
   </w:docDefaults>
-  <w:latentStyles w:defLockedState="0" w:defUIPriority="0" w:defSemiHidden="0" w:defUnhideWhenUsed="0" w:defQFormat="0" w:count="276"/>
+  <w:latentStyles w:defLockedState="0" w:defUIPriority="0" w:defSemiHidden="0" w:defUnhideWhenUsed="0" w:defQFormat="0" w:count="267"/>
   <w:style w:type="paragraph" w:default="1" w:styleId="Normal">
     <w:name w:val="Normal"/>
     <w:qFormat/>
@@ -1535,14 +1448,15 @@
   </w:style>
   <w:style w:type="character" w:default="1" w:styleId="DefaultParagraphFont">
     <w:name w:val="Default Paragraph Font"/>
+    <w:uiPriority w:val="1"/>
     <w:semiHidden/>
     <w:unhideWhenUsed/>
   </w:style>
   <w:style w:type="table" w:default="1" w:styleId="TableNormal">
     <w:name w:val="Normal Table"/>
+    <w:uiPriority w:val="99"/>
     <w:semiHidden/>
     <w:unhideWhenUsed/>
-    <w:qFormat/>
     <w:tblPr>
       <w:tblInd w:w="0" w:type="dxa"/>
       <w:tblCellMar>
@@ -1555,6 +1469,7 @@
   </w:style>
   <w:style w:type="numbering" w:default="1" w:styleId="NoList">
     <w:name w:val="No List"/>
+    <w:uiPriority w:val="99"/>
     <w:semiHidden/>
     <w:unhideWhenUsed/>
   </w:style>
@@ -1566,6 +1481,196 @@
       <w:ind w:left="720"/>
       <w:contextualSpacing/>
     </w:pPr>
+  </w:style>
+</w:styles>
+</file>
+
+<file path=word/stylesWithEffects.xml><?xml version="1.0" encoding="utf-8"?>
+<w:styles xmlns:wpc="http://schemas.microsoft.com/office/word/2010/wordprocessingCanvas" xmlns:mc="http://schemas.openxmlformats.org/markup-compatibility/2006" xmlns:o="urn:schemas-microsoft-com:office:office" xmlns:r="http://schemas.openxmlformats.org/officeDocument/2006/relationships" xmlns:m="http://schemas.openxmlformats.org/officeDocument/2006/math" xmlns:v="urn:schemas-microsoft-com:vml" xmlns:wp14="http://schemas.microsoft.com/office/word/2010/wordprocessingDrawing" xmlns:wp="http://schemas.openxmlformats.org/drawingml/2006/wordprocessingDrawing" xmlns:w10="urn:schemas-microsoft-com:office:word" xmlns:w="http://schemas.openxmlformats.org/wordprocessingml/2006/main" xmlns:w14="http://schemas.microsoft.com/office/word/2010/wordml" xmlns:wpg="http://schemas.microsoft.com/office/word/2010/wordprocessingGroup" xmlns:wpi="http://schemas.microsoft.com/office/word/2010/wordprocessingInk" xmlns:wne="http://schemas.microsoft.com/office/word/2006/wordml" xmlns:wps="http://schemas.microsoft.com/office/word/2010/wordprocessingShape" mc:Ignorable="w14 wp14">
+  <w:docDefaults>
+    <w:rPrDefault>
+      <w:rPr>
+        <w:rFonts w:asciiTheme="minorHAnsi" w:eastAsiaTheme="minorEastAsia" w:hAnsiTheme="minorHAnsi" w:cstheme="minorBidi"/>
+        <w:sz w:val="22"/>
+        <w:szCs w:val="22"/>
+        <w:lang w:val="en-CA" w:eastAsia="ko-KR" w:bidi="ar-SA"/>
+      </w:rPr>
+    </w:rPrDefault>
+    <w:pPrDefault>
+      <w:pPr>
+        <w:spacing w:after="200" w:line="276" w:lineRule="auto"/>
+      </w:pPr>
+    </w:pPrDefault>
+  </w:docDefaults>
+  <w:latentStyles w:defLockedState="0" w:defUIPriority="99" w:defSemiHidden="1" w:defUnhideWhenUsed="1" w:defQFormat="0" w:count="267">
+    <w:lsdException w:name="Normal" w:semiHidden="0" w:uiPriority="0" w:unhideWhenUsed="0" w:qFormat="1"/>
+    <w:lsdException w:name="heading 1" w:semiHidden="0" w:uiPriority="9" w:unhideWhenUsed="0" w:qFormat="1"/>
+    <w:lsdException w:name="heading 2" w:uiPriority="9" w:qFormat="1"/>
+    <w:lsdException w:name="heading 3" w:uiPriority="9" w:qFormat="1"/>
+    <w:lsdException w:name="heading 4" w:uiPriority="9" w:qFormat="1"/>
+    <w:lsdException w:name="heading 5" w:uiPriority="9" w:qFormat="1"/>
+    <w:lsdException w:name="heading 6" w:uiPriority="9" w:qFormat="1"/>
+    <w:lsdException w:name="heading 7" w:uiPriority="9" w:qFormat="1"/>
+    <w:lsdException w:name="heading 8" w:uiPriority="9" w:qFormat="1"/>
+    <w:lsdException w:name="heading 9" w:uiPriority="9" w:qFormat="1"/>
+    <w:lsdException w:name="toc 1" w:uiPriority="39"/>
+    <w:lsdException w:name="toc 2" w:uiPriority="39"/>
+    <w:lsdException w:name="toc 3" w:uiPriority="39"/>
+    <w:lsdException w:name="toc 4" w:uiPriority="39"/>
+    <w:lsdException w:name="toc 5" w:uiPriority="39"/>
+    <w:lsdException w:name="toc 6" w:uiPriority="39"/>
+    <w:lsdException w:name="toc 7" w:uiPriority="39"/>
+    <w:lsdException w:name="toc 8" w:uiPriority="39"/>
+    <w:lsdException w:name="toc 9" w:uiPriority="39"/>
+    <w:lsdException w:name="caption" w:uiPriority="35" w:qFormat="1"/>
+    <w:lsdException w:name="Title" w:semiHidden="0" w:uiPriority="10" w:unhideWhenUsed="0" w:qFormat="1"/>
+    <w:lsdException w:name="Default Paragraph Font" w:uiPriority="1"/>
+    <w:lsdException w:name="Subtitle" w:semiHidden="0" w:uiPriority="11" w:unhideWhenUsed="0" w:qFormat="1"/>
+    <w:lsdException w:name="Strong" w:semiHidden="0" w:uiPriority="22" w:unhideWhenUsed="0" w:qFormat="1"/>
+    <w:lsdException w:name="Emphasis" w:semiHidden="0" w:uiPriority="20" w:unhideWhenUsed="0" w:qFormat="1"/>
+    <w:lsdException w:name="Table Grid" w:semiHidden="0" w:uiPriority="59" w:unhideWhenUsed="0"/>
+    <w:lsdException w:name="Placeholder Text" w:unhideWhenUsed="0"/>
+    <w:lsdException w:name="No Spacing" w:semiHidden="0" w:uiPriority="1" w:unhideWhenUsed="0" w:qFormat="1"/>
+    <w:lsdException w:name="Light Shading" w:semiHidden="0" w:uiPriority="60" w:unhideWhenUsed="0"/>
+    <w:lsdException w:name="Light List" w:semiHidden="0" w:uiPriority="61" w:unhideWhenUsed="0"/>
+    <w:lsdException w:name="Light Grid" w:semiHidden="0" w:uiPriority="62" w:unhideWhenUsed="0"/>
+    <w:lsdException w:name="Medium Shading 1" w:semiHidden="0" w:uiPriority="63" w:unhideWhenUsed="0"/>
+    <w:lsdException w:name="Medium Shading 2" w:semiHidden="0" w:uiPriority="64" w:unhideWhenUsed="0"/>
+    <w:lsdException w:name="Medium List 1" w:semiHidden="0" w:uiPriority="65" w:unhideWhenUsed="0"/>
+    <w:lsdException w:name="Medium List 2" w:semiHidden="0" w:uiPriority="66" w:unhideWhenUsed="0"/>
+    <w:lsdException w:name="Medium Grid 1" w:semiHidden="0" w:uiPriority="67" w:unhideWhenUsed="0"/>
+    <w:lsdException w:name="Medium Grid 2" w:semiHidden="0" w:uiPriority="68" w:unhideWhenUsed="0"/>
+    <w:lsdException w:name="Medium Grid 3" w:semiHidden="0" w:uiPriority="69" w:unhideWhenUsed="0"/>
+    <w:lsdException w:name="Dark List" w:semiHidden="0" w:uiPriority="70" w:unhideWhenUsed="0"/>
+    <w:lsdException w:name="Colorful Shading" w:semiHidden="0" w:uiPriority="71" w:unhideWhenUsed="0"/>
+    <w:lsdException w:name="Colorful List" w:semiHidden="0" w:uiPriority="72" w:unhideWhenUsed="0"/>
+    <w:lsdException w:name="Colorful Grid" w:semiHidden="0" w:uiPriority="73" w:unhideWhenUsed="0"/>
+    <w:lsdException w:name="Light Shading Accent 1" w:semiHidden="0" w:uiPriority="60" w:unhideWhenUsed="0"/>
+    <w:lsdException w:name="Light List Accent 1" w:semiHidden="0" w:uiPriority="61" w:unhideWhenUsed="0"/>
+    <w:lsdException w:name="Light Grid Accent 1" w:semiHidden="0" w:uiPriority="62" w:unhideWhenUsed="0"/>
+    <w:lsdException w:name="Medium Shading 1 Accent 1" w:semiHidden="0" w:uiPriority="63" w:unhideWhenUsed="0"/>
+    <w:lsdException w:name="Medium Shading 2 Accent 1" w:semiHidden="0" w:uiPriority="64" w:unhideWhenUsed="0"/>
+    <w:lsdException w:name="Medium List 1 Accent 1" w:semiHidden="0" w:uiPriority="65" w:unhideWhenUsed="0"/>
+    <w:lsdException w:name="Revision" w:unhideWhenUsed="0"/>
+    <w:lsdException w:name="List Paragraph" w:semiHidden="0" w:uiPriority="34" w:unhideWhenUsed="0" w:qFormat="1"/>
+    <w:lsdException w:name="Quote" w:semiHidden="0" w:uiPriority="29" w:unhideWhenUsed="0" w:qFormat="1"/>
+    <w:lsdException w:name="Intense Quote" w:semiHidden="0" w:uiPriority="30" w:unhideWhenUsed="0" w:qFormat="1"/>
+    <w:lsdException w:name="Medium List 2 Accent 1" w:semiHidden="0" w:uiPriority="66" w:unhideWhenUsed="0"/>
+    <w:lsdException w:name="Medium Grid 1 Accent 1" w:semiHidden="0" w:uiPriority="67" w:unhideWhenUsed="0"/>
+    <w:lsdException w:name="Medium Grid 2 Accent 1" w:semiHidden="0" w:uiPriority="68" w:unhideWhenUsed="0"/>
+    <w:lsdException w:name="Medium Grid 3 Accent 1" w:semiHidden="0" w:uiPriority="69" w:unhideWhenUsed="0"/>
+    <w:lsdException w:name="Dark List Accent 1" w:semiHidden="0" w:uiPriority="70" w:unhideWhenUsed="0"/>
+    <w:lsdException w:name="Colorful Shading Accent 1" w:semiHidden="0" w:uiPriority="71" w:unhideWhenUsed="0"/>
+    <w:lsdException w:name="Colorful List Accent 1" w:semiHidden="0" w:uiPriority="72" w:unhideWhenUsed="0"/>
+    <w:lsdException w:name="Colorful Grid Accent 1" w:semiHidden="0" w:uiPriority="73" w:unhideWhenUsed="0"/>
+    <w:lsdException w:name="Light Shading Accent 2" w:semiHidden="0" w:uiPriority="60" w:unhideWhenUsed="0"/>
+    <w:lsdException w:name="Light List Accent 2" w:semiHidden="0" w:uiPriority="61" w:unhideWhenUsed="0"/>
+    <w:lsdException w:name="Light Grid Accent 2" w:semiHidden="0" w:uiPriority="62" w:unhideWhenUsed="0"/>
+    <w:lsdException w:name="Medium Shading 1 Accent 2" w:semiHidden="0" w:uiPriority="63" w:unhideWhenUsed="0"/>
+    <w:lsdException w:name="Medium Shading 2 Accent 2" w:semiHidden="0" w:uiPriority="64" w:unhideWhenUsed="0"/>
+    <w:lsdException w:name="Medium List 1 Accent 2" w:semiHidden="0" w:uiPriority="65" w:unhideWhenUsed="0"/>
+    <w:lsdException w:name="Medium List 2 Accent 2" w:semiHidden="0" w:uiPriority="66" w:unhideWhenUsed="0"/>
+    <w:lsdException w:name="Medium Grid 1 Accent 2" w:semiHidden="0" w:uiPriority="67" w:unhideWhenUsed="0"/>
+    <w:lsdException w:name="Medium Grid 2 Accent 2" w:semiHidden="0" w:uiPriority="68" w:unhideWhenUsed="0"/>
+    <w:lsdException w:name="Medium Grid 3 Accent 2" w:semiHidden="0" w:uiPriority="69" w:unhideWhenUsed="0"/>
+    <w:lsdException w:name="Dark List Accent 2" w:semiHidden="0" w:uiPriority="70" w:unhideWhenUsed="0"/>
+    <w:lsdException w:name="Colorful Shading Accent 2" w:semiHidden="0" w:uiPriority="71" w:unhideWhenUsed="0"/>
+    <w:lsdException w:name="Colorful List Accent 2" w:semiHidden="0" w:uiPriority="72" w:unhideWhenUsed="0"/>
+    <w:lsdException w:name="Colorful Grid Accent 2" w:semiHidden="0" w:uiPriority="73" w:unhideWhenUsed="0"/>
+    <w:lsdException w:name="Light Shading Accent 3" w:semiHidden="0" w:uiPriority="60" w:unhideWhenUsed="0"/>
+    <w:lsdException w:name="Light List Accent 3" w:semiHidden="0" w:uiPriority="61" w:unhideWhenUsed="0"/>
+    <w:lsdException w:name="Light Grid Accent 3" w:semiHidden="0" w:uiPriority="62" w:unhideWhenUsed="0"/>
+    <w:lsdException w:name="Medium Shading 1 Accent 3" w:semiHidden="0" w:uiPriority="63" w:unhideWhenUsed="0"/>
+    <w:lsdException w:name="Medium Shading 2 Accent 3" w:semiHidden="0" w:uiPriority="64" w:unhideWhenUsed="0"/>
+    <w:lsdException w:name="Medium List 1 Accent 3" w:semiHidden="0" w:uiPriority="65" w:unhideWhenUsed="0"/>
+    <w:lsdException w:name="Medium List 2 Accent 3" w:semiHidden="0" w:uiPriority="66" w:unhideWhenUsed="0"/>
+    <w:lsdException w:name="Medium Grid 1 Accent 3" w:semiHidden="0" w:uiPriority="67" w:unhideWhenUsed="0"/>
+    <w:lsdException w:name="Medium Grid 2 Accent 3" w:semiHidden="0" w:uiPriority="68" w:unhideWhenUsed="0"/>
+    <w:lsdException w:name="Medium Grid 3 Accent 3" w:semiHidden="0" w:uiPriority="69" w:unhideWhenUsed="0"/>
+    <w:lsdException w:name="Dark List Accent 3" w:semiHidden="0" w:uiPriority="70" w:unhideWhenUsed="0"/>
+    <w:lsdException w:name="Colorful Shading Accent 3" w:semiHidden="0" w:uiPriority="71" w:unhideWhenUsed="0"/>
+    <w:lsdException w:name="Colorful List Accent 3" w:semiHidden="0" w:uiPriority="72" w:unhideWhenUsed="0"/>
+    <w:lsdException w:name="Colorful Grid Accent 3" w:semiHidden="0" w:uiPriority="73" w:unhideWhenUsed="0"/>
+    <w:lsdException w:name="Light Shading Accent 4" w:semiHidden="0" w:uiPriority="60" w:unhideWhenUsed="0"/>
+    <w:lsdException w:name="Light List Accent 4" w:semiHidden="0" w:uiPriority="61" w:unhideWhenUsed="0"/>
+    <w:lsdException w:name="Light Grid Accent 4" w:semiHidden="0" w:uiPriority="62" w:unhideWhenUsed="0"/>
+    <w:lsdException w:name="Medium Shading 1 Accent 4" w:semiHidden="0" w:uiPriority="63" w:unhideWhenUsed="0"/>
+    <w:lsdException w:name="Medium Shading 2 Accent 4" w:semiHidden="0" w:uiPriority="64" w:unhideWhenUsed="0"/>
+    <w:lsdException w:name="Medium List 1 Accent 4" w:semiHidden="0" w:uiPriority="65" w:unhideWhenUsed="0"/>
+    <w:lsdException w:name="Medium List 2 Accent 4" w:semiHidden="0" w:uiPriority="66" w:unhideWhenUsed="0"/>
+    <w:lsdException w:name="Medium Grid 1 Accent 4" w:semiHidden="0" w:uiPriority="67" w:unhideWhenUsed="0"/>
+    <w:lsdException w:name="Medium Grid 2 Accent 4" w:semiHidden="0" w:uiPriority="68" w:unhideWhenUsed="0"/>
+    <w:lsdException w:name="Medium Grid 3 Accent 4" w:semiHidden="0" w:uiPriority="69" w:unhideWhenUsed="0"/>
+    <w:lsdException w:name="Dark List Accent 4" w:semiHidden="0" w:uiPriority="70" w:unhideWhenUsed="0"/>
+    <w:lsdException w:name="Colorful Shading Accent 4" w:semiHidden="0" w:uiPriority="71" w:unhideWhenUsed="0"/>
+    <w:lsdException w:name="Colorful List Accent 4" w:semiHidden="0" w:uiPriority="72" w:unhideWhenUsed="0"/>
+    <w:lsdException w:name="Colorful Grid Accent 4" w:semiHidden="0" w:uiPriority="73" w:unhideWhenUsed="0"/>
+    <w:lsdException w:name="Light Shading Accent 5" w:semiHidden="0" w:uiPriority="60" w:unhideWhenUsed="0"/>
+    <w:lsdException w:name="Light List Accent 5" w:semiHidden="0" w:uiPriority="61" w:unhideWhenUsed="0"/>
+    <w:lsdException w:name="Light Grid Accent 5" w:semiHidden="0" w:uiPriority="62" w:unhideWhenUsed="0"/>
+    <w:lsdException w:name="Medium Shading 1 Accent 5" w:semiHidden="0" w:uiPriority="63" w:unhideWhenUsed="0"/>
+    <w:lsdException w:name="Medium Shading 2 Accent 5" w:semiHidden="0" w:uiPriority="64" w:unhideWhenUsed="0"/>
+    <w:lsdException w:name="Medium List 1 Accent 5" w:semiHidden="0" w:uiPriority="65" w:unhideWhenUsed="0"/>
+    <w:lsdException w:name="Medium List 2 Accent 5" w:semiHidden="0" w:uiPriority="66" w:unhideWhenUsed="0"/>
+    <w:lsdException w:name="Medium Grid 1 Accent 5" w:semiHidden="0" w:uiPriority="67" w:unhideWhenUsed="0"/>
+    <w:lsdException w:name="Medium Grid 2 Accent 5" w:semiHidden="0" w:uiPriority="68" w:unhideWhenUsed="0"/>
+    <w:lsdException w:name="Medium Grid 3 Accent 5" w:semiHidden="0" w:uiPriority="69" w:unhideWhenUsed="0"/>
+    <w:lsdException w:name="Dark List Accent 5" w:semiHidden="0" w:uiPriority="70" w:unhideWhenUsed="0"/>
+    <w:lsdException w:name="Colorful Shading Accent 5" w:semiHidden="0" w:uiPriority="71" w:unhideWhenUsed="0"/>
+    <w:lsdException w:name="Colorful List Accent 5" w:semiHidden="0" w:uiPriority="72" w:unhideWhenUsed="0"/>
+    <w:lsdException w:name="Colorful Grid Accent 5" w:semiHidden="0" w:uiPriority="73" w:unhideWhenUsed="0"/>
+    <w:lsdException w:name="Light Shading Accent 6" w:semiHidden="0" w:uiPriority="60" w:unhideWhenUsed="0"/>
+    <w:lsdException w:name="Light List Accent 6" w:semiHidden="0" w:uiPriority="61" w:unhideWhenUsed="0"/>
+    <w:lsdException w:name="Light Grid Accent 6" w:semiHidden="0" w:uiPriority="62" w:unhideWhenUsed="0"/>
+    <w:lsdException w:name="Medium Shading 1 Accent 6" w:semiHidden="0" w:uiPriority="63" w:unhideWhenUsed="0"/>
+    <w:lsdException w:name="Medium Shading 2 Accent 6" w:semiHidden="0" w:uiPriority="64" w:unhideWhenUsed="0"/>
+    <w:lsdException w:name="Medium List 1 Accent 6" w:semiHidden="0" w:uiPriority="65" w:unhideWhenUsed="0"/>
+    <w:lsdException w:name="Medium List 2 Accent 6" w:semiHidden="0" w:uiPriority="66" w:unhideWhenUsed="0"/>
+    <w:lsdException w:name="Medium Grid 1 Accent 6" w:semiHidden="0" w:uiPriority="67" w:unhideWhenUsed="0"/>
+    <w:lsdException w:name="Medium Grid 2 Accent 6" w:semiHidden="0" w:uiPriority="68" w:unhideWhenUsed="0"/>
+    <w:lsdException w:name="Medium Grid 3 Accent 6" w:semiHidden="0" w:uiPriority="69" w:unhideWhenUsed="0"/>
+    <w:lsdException w:name="Dark List Accent 6" w:semiHidden="0" w:uiPriority="70" w:unhideWhenUsed="0"/>
+    <w:lsdException w:name="Colorful Shading Accent 6" w:semiHidden="0" w:uiPriority="71" w:unhideWhenUsed="0"/>
+    <w:lsdException w:name="Colorful List Accent 6" w:semiHidden="0" w:uiPriority="72" w:unhideWhenUsed="0"/>
+    <w:lsdException w:name="Colorful Grid Accent 6" w:semiHidden="0" w:uiPriority="73" w:unhideWhenUsed="0"/>
+    <w:lsdException w:name="Subtle Emphasis" w:semiHidden="0" w:uiPriority="19" w:unhideWhenUsed="0" w:qFormat="1"/>
+    <w:lsdException w:name="Intense Emphasis" w:semiHidden="0" w:uiPriority="21" w:unhideWhenUsed="0" w:qFormat="1"/>
+    <w:lsdException w:name="Subtle Reference" w:semiHidden="0" w:uiPriority="31" w:unhideWhenUsed="0" w:qFormat="1"/>
+    <w:lsdException w:name="Intense Reference" w:semiHidden="0" w:uiPriority="32" w:unhideWhenUsed="0" w:qFormat="1"/>
+    <w:lsdException w:name="Book Title" w:semiHidden="0" w:uiPriority="33" w:unhideWhenUsed="0" w:qFormat="1"/>
+    <w:lsdException w:name="Bibliography" w:uiPriority="37"/>
+    <w:lsdException w:name="TOC Heading" w:uiPriority="39" w:qFormat="1"/>
+  </w:latentStyles>
+  <w:style w:type="paragraph" w:default="1" w:styleId="Normal">
+    <w:name w:val="Normal"/>
+    <w:qFormat/>
+  </w:style>
+  <w:style w:type="character" w:default="1" w:styleId="DefaultParagraphFont">
+    <w:name w:val="Default Paragraph Font"/>
+    <w:uiPriority w:val="1"/>
+    <w:semiHidden/>
+    <w:unhideWhenUsed/>
+  </w:style>
+  <w:style w:type="table" w:default="1" w:styleId="TableNormal">
+    <w:name w:val="Normal Table"/>
+    <w:uiPriority w:val="99"/>
+    <w:semiHidden/>
+    <w:unhideWhenUsed/>
+    <w:tblPr>
+      <w:tblInd w:w="0" w:type="dxa"/>
+      <w:tblCellMar>
+        <w:top w:w="0" w:type="dxa"/>
+        <w:left w:w="108" w:type="dxa"/>
+        <w:bottom w:w="0" w:type="dxa"/>
+        <w:right w:w="108" w:type="dxa"/>
+      </w:tblCellMar>
+    </w:tblPr>
+  </w:style>
+  <w:style w:type="numbering" w:default="1" w:styleId="NoList">
+    <w:name w:val="No List"/>
+    <w:uiPriority w:val="99"/>
+    <w:semiHidden/>
+    <w:unhideWhenUsed/>
   </w:style>
 </w:styles>
 </file>

</xml_diff>

<commit_message>
report didnt get committed properly
</commit_message>
<xml_diff>
--- a/report.docx
+++ b/report.docx
@@ -126,8 +126,6 @@
         </w:rPr>
         <w:softHyphen/>
       </w:r>
-      <w:bookmarkStart w:id="0" w:name="_GoBack"/>
-      <w:bookmarkEnd w:id="0"/>
     </w:p>
     <w:p>
       <w:pPr>
@@ -958,8 +956,52 @@
           <w:rFonts w:ascii="Calibri" w:hAnsi="Calibri"/>
           <w:szCs w:val="20"/>
         </w:rPr>
-        <w:t>, their password is then hashed and stored in the database.</w:t>
-      </w:r>
+        <w:t>, their password is then hashed and stored in the database</w:t>
+      </w:r>
+      <w:r>
+        <w:rPr>
+          <w:rFonts w:ascii="Calibri" w:hAnsi="Calibri"/>
+          <w:szCs w:val="20"/>
+        </w:rPr>
+        <w:t>, as storing it in plain-text would result in a catastrophe if a hacker were to ever access the database</w:t>
+      </w:r>
+      <w:r>
+        <w:rPr>
+          <w:rFonts w:ascii="Calibri" w:hAnsi="Calibri"/>
+          <w:szCs w:val="20"/>
+        </w:rPr>
+        <w:t>.</w:t>
+      </w:r>
+      <w:r>
+        <w:rPr>
+          <w:rFonts w:ascii="Calibri" w:hAnsi="Calibri"/>
+          <w:szCs w:val="20"/>
+        </w:rPr>
+        <w:t xml:space="preserve"> As a hashed item, it is essentially a one way function that turns the data into a unique string and it cannot be reversed. A single letter from the input returns a completely different hash so it is made safe that way. In addition to hashing, there is added salt to prevent two people from having the same password as it they would both be hashed the same</w:t>
+      </w:r>
+      <w:r>
+        <w:rPr>
+          <w:rFonts w:ascii="Calibri" w:hAnsi="Calibri"/>
+          <w:szCs w:val="20"/>
+        </w:rPr>
+        <w:t xml:space="preserve"> way. With salt, we can have unique hashing where the passwords would be hashed twice by appending addition strings characters.</w:t>
+      </w:r>
+      <w:r>
+        <w:rPr>
+          <w:rFonts w:ascii="Calibri" w:hAnsi="Calibri"/>
+          <w:szCs w:val="20"/>
+        </w:rPr>
+        <w:softHyphen/>
+      </w:r>
+      <w:r>
+        <w:rPr>
+          <w:rFonts w:ascii="Calibri" w:hAnsi="Calibri"/>
+          <w:szCs w:val="20"/>
+        </w:rPr>
+        <w:softHyphen/>
+      </w:r>
+      <w:bookmarkStart w:id="0" w:name="_GoBack"/>
+      <w:bookmarkEnd w:id="0"/>
     </w:p>
     <w:p>
       <w:pPr>
@@ -974,6 +1016,13 @@
           <w:szCs w:val="20"/>
         </w:rPr>
         <w:tab/>
+      </w:r>
+      <w:proofErr w:type="gramStart"/>
+      <w:r>
+        <w:rPr>
+          <w:rFonts w:ascii="Calibri" w:hAnsi="Calibri"/>
+          <w:szCs w:val="20"/>
+        </w:rPr>
         <w:t xml:space="preserve">To prevent </w:t>
       </w:r>
       <w:proofErr w:type="spellStart"/>
@@ -1006,7 +1055,15 @@
           <w:rFonts w:ascii="Calibri" w:hAnsi="Calibri"/>
           <w:szCs w:val="20"/>
         </w:rPr>
-        <w:t>’ module for Node.js. Every request made by the same IP address</w:t>
+        <w:t>’ module for Node.js.</w:t>
+      </w:r>
+      <w:proofErr w:type="gramEnd"/>
+      <w:r>
+        <w:rPr>
+          <w:rFonts w:ascii="Calibri" w:hAnsi="Calibri"/>
+          <w:szCs w:val="20"/>
+        </w:rPr>
+        <w:t xml:space="preserve"> Every request made by the same IP address</w:t>
       </w:r>
       <w:r>
         <w:rPr>
@@ -1075,6 +1132,7 @@
           <w:rFonts w:ascii="Calibri" w:hAnsi="Calibri"/>
           <w:szCs w:val="20"/>
         </w:rPr>
+        <w:lastRenderedPageBreak/>
         <w:t xml:space="preserve"> If this count goes above a configurable ‘burst’ number then the expiry parameter doubles. If the count exceeds a pre-determined limit, then the request is denied</w:t>
       </w:r>
       <w:r>
@@ -1119,7 +1177,6 @@
           <w:rFonts w:ascii="Calibri" w:hAnsi="Calibri"/>
           <w:szCs w:val="20"/>
         </w:rPr>
-        <w:lastRenderedPageBreak/>
         <w:t xml:space="preserve">e. A section that Includes a </w:t>
       </w:r>
       <w:proofErr w:type="spellStart"/>

</xml_diff>

<commit_message>
Readdition of CDF IDs to report
</commit_message>
<xml_diff>
--- a/report.docx
+++ b/report.docx
@@ -1,6 +1,6 @@
 
 <file path=word/document.xml><?xml version="1.0" encoding="utf-8"?>
-<w:document xmlns:wpc="http://schemas.microsoft.com/office/word/2010/wordprocessingCanvas" xmlns:mc="http://schemas.openxmlformats.org/markup-compatibility/2006" xmlns:o="urn:schemas-microsoft-com:office:office" xmlns:r="http://schemas.openxmlformats.org/officeDocument/2006/relationships" xmlns:m="http://schemas.openxmlformats.org/officeDocument/2006/math" xmlns:v="urn:schemas-microsoft-com:vml" xmlns:wp14="http://schemas.microsoft.com/office/word/2010/wordprocessingDrawing" xmlns:wp="http://schemas.openxmlformats.org/drawingml/2006/wordprocessingDrawing" xmlns:w10="urn:schemas-microsoft-com:office:word" xmlns:w="http://schemas.openxmlformats.org/wordprocessingml/2006/main" xmlns:w14="http://schemas.microsoft.com/office/word/2010/wordml" xmlns:wpg="http://schemas.microsoft.com/office/word/2010/wordprocessingGroup" xmlns:wpi="http://schemas.microsoft.com/office/word/2010/wordprocessingInk" xmlns:wne="http://schemas.microsoft.com/office/word/2006/wordml" xmlns:wps="http://schemas.microsoft.com/office/word/2010/wordprocessingShape" mc:Ignorable="w14 wp14">
+<w:document xmlns:wpc="http://schemas.microsoft.com/office/word/2010/wordprocessingCanvas" xmlns:mc="http://schemas.openxmlformats.org/markup-compatibility/2006" xmlns:o="urn:schemas-microsoft-com:office:office" xmlns:r="http://schemas.openxmlformats.org/officeDocument/2006/relationships" xmlns:m="http://schemas.openxmlformats.org/officeDocument/2006/math" xmlns:v="urn:schemas-microsoft-com:vml" xmlns:wp14="http://schemas.microsoft.com/office/word/2010/wordprocessingDrawing" xmlns:wp="http://schemas.openxmlformats.org/drawingml/2006/wordprocessingDrawing" xmlns:w10="urn:schemas-microsoft-com:office:word" xmlns:w="http://schemas.openxmlformats.org/wordprocessingml/2006/main" xmlns:w14="http://schemas.microsoft.com/office/word/2010/wordml" xmlns:w15="http://schemas.microsoft.com/office/word/2012/wordml" xmlns:wpg="http://schemas.microsoft.com/office/word/2010/wordprocessingGroup" xmlns:wpi="http://schemas.microsoft.com/office/word/2010/wordprocessingInk" xmlns:wne="http://schemas.microsoft.com/office/word/2006/wordml" xmlns:wps="http://schemas.microsoft.com/office/word/2010/wordprocessingShape" mc:Ignorable="w14 w15 wp14">
   <w:body>
     <w:p>
       <w:pPr>
@@ -24,7 +24,6 @@
         </w:rPr>
         <w:t xml:space="preserve"> </w:t>
       </w:r>
-      <w:proofErr w:type="spellStart"/>
       <w:r>
         <w:rPr>
           <w:rFonts w:ascii="Calibri" w:hAnsi="Calibri"/>
@@ -32,7 +31,6 @@
         </w:rPr>
         <w:t>TradePizza</w:t>
       </w:r>
-      <w:proofErr w:type="spellEnd"/>
     </w:p>
     <w:p>
       <w:pPr>
@@ -71,24 +69,17 @@
           <w:rFonts w:ascii="Calibri" w:hAnsi="Calibri"/>
           <w:szCs w:val="20"/>
         </w:rPr>
-        <w:t>, &lt;</w:t>
-      </w:r>
-      <w:proofErr w:type="spellStart"/>
-      <w:r>
-        <w:rPr>
-          <w:rFonts w:ascii="Calibri" w:hAnsi="Calibri"/>
-          <w:szCs w:val="20"/>
-        </w:rPr>
-        <w:t>cdfid</w:t>
-      </w:r>
-      <w:proofErr w:type="spellEnd"/>
-      <w:r>
-        <w:rPr>
-          <w:rFonts w:ascii="Calibri" w:hAnsi="Calibri"/>
-          <w:szCs w:val="20"/>
-        </w:rPr>
-        <w:t>&gt;</w:t>
-      </w:r>
+        <w:t xml:space="preserve">, </w:t>
+      </w:r>
+      <w:r>
+        <w:rPr>
+          <w:rFonts w:ascii="Calibri" w:hAnsi="Calibri"/>
+          <w:szCs w:val="20"/>
+        </w:rPr>
+        <w:t>g4johnsu</w:t>
+      </w:r>
+      <w:bookmarkStart w:id="0" w:name="_GoBack"/>
+      <w:bookmarkEnd w:id="0"/>
     </w:p>
     <w:p>
       <w:pPr>
@@ -140,39 +131,21 @@
           <w:rFonts w:ascii="Calibri" w:hAnsi="Calibri"/>
           <w:szCs w:val="20"/>
         </w:rPr>
-        <w:t xml:space="preserve">Joshua Evan </w:t>
-      </w:r>
-      <w:proofErr w:type="spellStart"/>
-      <w:r>
-        <w:rPr>
-          <w:rFonts w:ascii="Calibri" w:hAnsi="Calibri"/>
-          <w:szCs w:val="20"/>
-        </w:rPr>
-        <w:t>Aberback</w:t>
-      </w:r>
-      <w:proofErr w:type="spellEnd"/>
-      <w:r>
-        <w:rPr>
-          <w:rFonts w:ascii="Calibri" w:hAnsi="Calibri"/>
-          <w:szCs w:val="20"/>
-        </w:rPr>
-        <w:t>, &lt;</w:t>
-      </w:r>
-      <w:proofErr w:type="spellStart"/>
-      <w:r>
-        <w:rPr>
-          <w:rFonts w:ascii="Calibri" w:hAnsi="Calibri"/>
-          <w:szCs w:val="20"/>
-        </w:rPr>
-        <w:t>cdfid</w:t>
-      </w:r>
-      <w:proofErr w:type="spellEnd"/>
-      <w:r>
-        <w:rPr>
-          <w:rFonts w:ascii="Calibri" w:hAnsi="Calibri"/>
-          <w:szCs w:val="20"/>
-        </w:rPr>
-        <w:t>&gt;</w:t>
+        <w:t>Joshua Evan Aberback</w:t>
+      </w:r>
+      <w:r>
+        <w:rPr>
+          <w:rFonts w:ascii="Calibri" w:hAnsi="Calibri"/>
+          <w:szCs w:val="20"/>
+        </w:rPr>
+        <w:t xml:space="preserve">, </w:t>
+      </w:r>
+      <w:r>
+        <w:rPr>
+          <w:rFonts w:ascii="Calibri" w:hAnsi="Calibri"/>
+          <w:szCs w:val="20"/>
+        </w:rPr>
+        <w:t>g4aberba</w:t>
       </w:r>
     </w:p>
     <w:p>
@@ -183,31 +156,13 @@
           <w:szCs w:val="20"/>
         </w:rPr>
       </w:pPr>
-      <w:proofErr w:type="spellStart"/>
-      <w:r>
-        <w:rPr>
-          <w:rFonts w:ascii="Calibri" w:hAnsi="Calibri"/>
-          <w:szCs w:val="20"/>
-        </w:rPr>
-        <w:t>Maja</w:t>
-      </w:r>
-      <w:proofErr w:type="spellEnd"/>
-      <w:r>
-        <w:rPr>
-          <w:rFonts w:ascii="Calibri" w:hAnsi="Calibri"/>
-          <w:szCs w:val="20"/>
-        </w:rPr>
-        <w:t xml:space="preserve"> Gabrielle </w:t>
-      </w:r>
-      <w:proofErr w:type="spellStart"/>
-      <w:r>
-        <w:rPr>
-          <w:rFonts w:ascii="Calibri" w:hAnsi="Calibri"/>
-          <w:szCs w:val="20"/>
-        </w:rPr>
-        <w:t>Kovats</w:t>
-      </w:r>
-      <w:proofErr w:type="spellEnd"/>
+      <w:r>
+        <w:rPr>
+          <w:rFonts w:ascii="Calibri" w:hAnsi="Calibri"/>
+          <w:szCs w:val="20"/>
+        </w:rPr>
+        <w:t>Maja Gabrielle Kovats</w:t>
+      </w:r>
       <w:r>
         <w:rPr>
           <w:rFonts w:ascii="Calibri" w:hAnsi="Calibri"/>
@@ -282,7 +237,6 @@
         </w:rPr>
         <w:t xml:space="preserve">Additionally, </w:t>
       </w:r>
-      <w:proofErr w:type="spellStart"/>
       <w:r>
         <w:rPr>
           <w:rFonts w:ascii="Calibri" w:hAnsi="Calibri"/>
@@ -290,7 +244,6 @@
         </w:rPr>
         <w:t>TradePizza</w:t>
       </w:r>
-      <w:proofErr w:type="spellEnd"/>
       <w:r>
         <w:rPr>
           <w:rFonts w:ascii="Calibri" w:hAnsi="Calibri"/>
@@ -324,7 +277,6 @@
         </w:rPr>
         <w:t xml:space="preserve">On </w:t>
       </w:r>
-      <w:proofErr w:type="spellStart"/>
       <w:r>
         <w:rPr>
           <w:rFonts w:ascii="Calibri" w:hAnsi="Calibri"/>
@@ -332,7 +284,6 @@
         </w:rPr>
         <w:t>TradePizza</w:t>
       </w:r>
-      <w:proofErr w:type="spellEnd"/>
       <w:r>
         <w:rPr>
           <w:rFonts w:ascii="Calibri" w:hAnsi="Calibri"/>
@@ -340,7 +291,6 @@
         </w:rPr>
         <w:t xml:space="preserve"> users sign-up, construct their user profile and begin posting “trades.” Fundamentally, a trade contains an item you currently have, but no longer want, and a list of items you would be willing to trade your item for. </w:t>
       </w:r>
-      <w:proofErr w:type="spellStart"/>
       <w:r>
         <w:rPr>
           <w:rFonts w:ascii="Calibri" w:hAnsi="Calibri"/>
@@ -348,7 +298,6 @@
         </w:rPr>
         <w:t>TradePizza</w:t>
       </w:r>
-      <w:proofErr w:type="spellEnd"/>
       <w:r>
         <w:rPr>
           <w:rFonts w:ascii="Calibri" w:hAnsi="Calibri"/>
@@ -487,21 +436,12 @@
         <w:tab/>
         <w:t xml:space="preserve">All document creation and retrieval from our </w:t>
       </w:r>
-      <w:proofErr w:type="spellStart"/>
-      <w:r>
-        <w:rPr>
-          <w:rFonts w:ascii="Calibri" w:hAnsi="Calibri"/>
-          <w:szCs w:val="20"/>
-        </w:rPr>
-        <w:t>MongoDb</w:t>
-      </w:r>
-      <w:proofErr w:type="spellEnd"/>
-      <w:r>
-        <w:rPr>
-          <w:rFonts w:ascii="Calibri" w:hAnsi="Calibri"/>
-          <w:szCs w:val="20"/>
-        </w:rPr>
-        <w:t xml:space="preserve"> </w:t>
+      <w:r>
+        <w:rPr>
+          <w:rFonts w:ascii="Calibri" w:hAnsi="Calibri"/>
+          <w:szCs w:val="20"/>
+        </w:rPr>
+        <w:t xml:space="preserve">MongoDb </w:t>
       </w:r>
       <w:r>
         <w:rPr>
@@ -838,23 +778,13 @@
           <w:szCs w:val="20"/>
         </w:rPr>
       </w:pPr>
-      <w:proofErr w:type="spellStart"/>
       <w:r>
         <w:rPr>
           <w:rFonts w:ascii="Calibri" w:hAnsi="Calibri"/>
           <w:i/>
           <w:szCs w:val="20"/>
         </w:rPr>
-        <w:t>Middlewares</w:t>
-      </w:r>
-      <w:proofErr w:type="spellEnd"/>
-      <w:r>
-        <w:rPr>
-          <w:rFonts w:ascii="Calibri" w:hAnsi="Calibri"/>
-          <w:i/>
-          <w:szCs w:val="20"/>
-        </w:rPr>
-        <w:t>:</w:t>
+        <w:t>Middlewares:</w:t>
       </w:r>
     </w:p>
     <w:p>
@@ -870,23 +800,7 @@
           <w:szCs w:val="20"/>
         </w:rPr>
         <w:tab/>
-        <w:t xml:space="preserve">Our Express </w:t>
-      </w:r>
-      <w:proofErr w:type="spellStart"/>
-      <w:r>
-        <w:rPr>
-          <w:rFonts w:ascii="Calibri" w:hAnsi="Calibri"/>
-          <w:szCs w:val="20"/>
-        </w:rPr>
-        <w:t>middlewares</w:t>
-      </w:r>
-      <w:proofErr w:type="spellEnd"/>
-      <w:r>
-        <w:rPr>
-          <w:rFonts w:ascii="Calibri" w:hAnsi="Calibri"/>
-          <w:szCs w:val="20"/>
-        </w:rPr>
-        <w:t xml:space="preserve"> are stored in the app.js file. This file loads and configures all modules required for our app including, for example, the Jade template engine, and Passport authentication. This file also takes care of error handling.</w:t>
+        <w:t>Our Express middlewares are stored in the app.js file. This file loads and configures all modules required for our app including, for example, the Jade template engine, and Passport authentication. This file also takes care of error handling.</w:t>
       </w:r>
     </w:p>
     <w:p>
@@ -919,23 +833,7 @@
           <w:szCs w:val="20"/>
         </w:rPr>
         <w:tab/>
-        <w:t xml:space="preserve">We have addressed two security concerns during this assignment: authorization, and preventing </w:t>
-      </w:r>
-      <w:proofErr w:type="spellStart"/>
-      <w:r>
-        <w:rPr>
-          <w:rFonts w:ascii="Calibri" w:hAnsi="Calibri"/>
-          <w:szCs w:val="20"/>
-        </w:rPr>
-        <w:t>DDoS</w:t>
-      </w:r>
-      <w:proofErr w:type="spellEnd"/>
-      <w:r>
-        <w:rPr>
-          <w:rFonts w:ascii="Calibri" w:hAnsi="Calibri"/>
-          <w:szCs w:val="20"/>
-        </w:rPr>
-        <w:t xml:space="preserve"> attacks. For user authorization and authentication we used Passport, a middleware for Node.js. We used a username and password strategy as our</w:t>
+        <w:t>We have addressed two security concerns during this assignment: authorization, and preventing DDoS attacks. For user authorization and authentication we used Passport, a middleware for Node.js. We used a username and password strategy as our</w:t>
       </w:r>
       <w:r>
         <w:rPr>
@@ -1000,8 +898,6 @@
         </w:rPr>
         <w:softHyphen/>
       </w:r>
-      <w:bookmarkStart w:id="0" w:name="_GoBack"/>
-      <w:bookmarkEnd w:id="0"/>
     </w:p>
     <w:p>
       <w:pPr>
@@ -1016,54 +912,7 @@
           <w:szCs w:val="20"/>
         </w:rPr>
         <w:tab/>
-      </w:r>
-      <w:proofErr w:type="gramStart"/>
-      <w:r>
-        <w:rPr>
-          <w:rFonts w:ascii="Calibri" w:hAnsi="Calibri"/>
-          <w:szCs w:val="20"/>
-        </w:rPr>
-        <w:t xml:space="preserve">To prevent </w:t>
-      </w:r>
-      <w:proofErr w:type="spellStart"/>
-      <w:r>
-        <w:rPr>
-          <w:rFonts w:ascii="Calibri" w:hAnsi="Calibri"/>
-          <w:szCs w:val="20"/>
-        </w:rPr>
-        <w:t>DDoS</w:t>
-      </w:r>
-      <w:proofErr w:type="spellEnd"/>
-      <w:r>
-        <w:rPr>
-          <w:rFonts w:ascii="Calibri" w:hAnsi="Calibri"/>
-          <w:szCs w:val="20"/>
-        </w:rPr>
-        <w:t xml:space="preserve"> attacks the ‘</w:t>
-      </w:r>
-      <w:proofErr w:type="spellStart"/>
-      <w:r>
-        <w:rPr>
-          <w:rFonts w:ascii="Calibri" w:hAnsi="Calibri"/>
-          <w:szCs w:val="20"/>
-        </w:rPr>
-        <w:t>ddos</w:t>
-      </w:r>
-      <w:proofErr w:type="spellEnd"/>
-      <w:r>
-        <w:rPr>
-          <w:rFonts w:ascii="Calibri" w:hAnsi="Calibri"/>
-          <w:szCs w:val="20"/>
-        </w:rPr>
-        <w:t>’ module for Node.js.</w:t>
-      </w:r>
-      <w:proofErr w:type="gramEnd"/>
-      <w:r>
-        <w:rPr>
-          <w:rFonts w:ascii="Calibri" w:hAnsi="Calibri"/>
-          <w:szCs w:val="20"/>
-        </w:rPr>
-        <w:t xml:space="preserve"> Every request made by the same IP address</w:t>
+        <w:t>To prevent DDoS attacks the ‘ddos’ module for Node.js. Every request made by the same IP address</w:t>
       </w:r>
       <w:r>
         <w:rPr>
@@ -1087,37 +936,12 @@
           <w:szCs w:val="20"/>
         </w:rPr>
       </w:pPr>
-      <w:proofErr w:type="gramStart"/>
       <w:r>
         <w:rPr>
           <w:rFonts w:ascii="Consolas" w:hAnsi="Consolas"/>
           <w:szCs w:val="20"/>
         </w:rPr>
-        <w:t>{ host</w:t>
-      </w:r>
-      <w:proofErr w:type="gramEnd"/>
-      <w:r>
-        <w:rPr>
-          <w:rFonts w:ascii="Consolas" w:hAnsi="Consolas"/>
-          <w:szCs w:val="20"/>
-        </w:rPr>
-        <w:t xml:space="preserve"> : &lt;</w:t>
-      </w:r>
-      <w:proofErr w:type="spellStart"/>
-      <w:r>
-        <w:rPr>
-          <w:rFonts w:ascii="Consolas" w:hAnsi="Consolas"/>
-          <w:szCs w:val="20"/>
-        </w:rPr>
-        <w:t>ip</w:t>
-      </w:r>
-      <w:proofErr w:type="spellEnd"/>
-      <w:r>
-        <w:rPr>
-          <w:rFonts w:ascii="Consolas" w:hAnsi="Consolas"/>
-          <w:szCs w:val="20"/>
-        </w:rPr>
-        <w:t xml:space="preserve"> address&gt;, count: 1, expiry: 1 }</w:t>
+        <w:t>{ host : &lt;ip address&gt;, count: 1, expiry: 1 }</w:t>
       </w:r>
     </w:p>
     <w:p>
@@ -1177,39 +1001,7 @@
           <w:rFonts w:ascii="Calibri" w:hAnsi="Calibri"/>
           <w:szCs w:val="20"/>
         </w:rPr>
-        <w:t xml:space="preserve">e. A section that Includes a </w:t>
-      </w:r>
-      <w:proofErr w:type="spellStart"/>
-      <w:r>
-        <w:rPr>
-          <w:rFonts w:ascii="Calibri" w:hAnsi="Calibri"/>
-          <w:szCs w:val="20"/>
-        </w:rPr>
-        <w:t>youtube</w:t>
-      </w:r>
-      <w:proofErr w:type="spellEnd"/>
-      <w:r>
-        <w:rPr>
-          <w:rFonts w:ascii="Calibri" w:hAnsi="Calibri"/>
-          <w:szCs w:val="20"/>
-        </w:rPr>
-        <w:t xml:space="preserve"> </w:t>
-      </w:r>
-      <w:proofErr w:type="gramStart"/>
-      <w:r>
-        <w:rPr>
-          <w:rFonts w:ascii="Calibri" w:hAnsi="Calibri"/>
-          <w:szCs w:val="20"/>
-        </w:rPr>
-        <w:t>link ​of</w:t>
-      </w:r>
-      <w:proofErr w:type="gramEnd"/>
-      <w:r>
-        <w:rPr>
-          <w:rFonts w:ascii="Calibri" w:hAnsi="Calibri"/>
-          <w:szCs w:val="20"/>
-        </w:rPr>
-        <w:t xml:space="preserve"> ​a three minutes video demo of your application (provide username and password if it private). </w:t>
+        <w:t xml:space="preserve">e. A section that Includes a youtube link ​of ​a three minutes video demo of your application (provide username and password if it private). </w:t>
       </w:r>
     </w:p>
     <w:p>
@@ -1244,8 +1036,8 @@
 </file>
 
 <file path=word/numbering.xml><?xml version="1.0" encoding="utf-8"?>
-<w:numbering xmlns:wpc="http://schemas.microsoft.com/office/word/2010/wordprocessingCanvas" xmlns:mc="http://schemas.openxmlformats.org/markup-compatibility/2006" xmlns:o="urn:schemas-microsoft-com:office:office" xmlns:r="http://schemas.openxmlformats.org/officeDocument/2006/relationships" xmlns:m="http://schemas.openxmlformats.org/officeDocument/2006/math" xmlns:v="urn:schemas-microsoft-com:vml" xmlns:wp14="http://schemas.microsoft.com/office/word/2010/wordprocessingDrawing" xmlns:wp="http://schemas.openxmlformats.org/drawingml/2006/wordprocessingDrawing" xmlns:w10="urn:schemas-microsoft-com:office:word" xmlns:w="http://schemas.openxmlformats.org/wordprocessingml/2006/main" xmlns:w14="http://schemas.microsoft.com/office/word/2010/wordml" xmlns:wpg="http://schemas.microsoft.com/office/word/2010/wordprocessingGroup" xmlns:wpi="http://schemas.microsoft.com/office/word/2010/wordprocessingInk" xmlns:wne="http://schemas.microsoft.com/office/word/2006/wordml" xmlns:wps="http://schemas.microsoft.com/office/word/2010/wordprocessingShape" mc:Ignorable="w14 wp14">
-  <w:abstractNum w:abstractNumId="0">
+<w:numbering xmlns:wpc="http://schemas.microsoft.com/office/word/2010/wordprocessingCanvas" xmlns:mc="http://schemas.openxmlformats.org/markup-compatibility/2006" xmlns:o="urn:schemas-microsoft-com:office:office" xmlns:r="http://schemas.openxmlformats.org/officeDocument/2006/relationships" xmlns:m="http://schemas.openxmlformats.org/officeDocument/2006/math" xmlns:v="urn:schemas-microsoft-com:vml" xmlns:wp14="http://schemas.microsoft.com/office/word/2010/wordprocessingDrawing" xmlns:wp="http://schemas.openxmlformats.org/drawingml/2006/wordprocessingDrawing" xmlns:w10="urn:schemas-microsoft-com:office:word" xmlns:w="http://schemas.openxmlformats.org/wordprocessingml/2006/main" xmlns:w14="http://schemas.microsoft.com/office/word/2010/wordml" xmlns:w15="http://schemas.microsoft.com/office/word/2012/wordml" xmlns:wpg="http://schemas.microsoft.com/office/word/2010/wordprocessingGroup" xmlns:wpi="http://schemas.microsoft.com/office/word/2010/wordprocessingInk" xmlns:wne="http://schemas.microsoft.com/office/word/2006/wordml" xmlns:wps="http://schemas.microsoft.com/office/word/2010/wordprocessingShape" mc:Ignorable="w14 w15 wp14">
+  <w:abstractNum w:abstractNumId="0" w15:restartNumberingAfterBreak="0">
     <w:nsid w:val="24087B85"/>
     <w:multiLevelType w:val="hybridMultilevel"/>
     <w:tmpl w:val="F1BC82E2"/>
@@ -1358,7 +1150,7 @@
       </w:rPr>
     </w:lvl>
   </w:abstractNum>
-  <w:abstractNum w:abstractNumId="1">
+  <w:abstractNum w:abstractNumId="1" w15:restartNumberingAfterBreak="0">
     <w:nsid w:val="5F463ED4"/>
     <w:multiLevelType w:val="hybridMultilevel"/>
     <w:tmpl w:val="03449544"/>
@@ -1481,7 +1273,7 @@
 </file>
 
 <file path=word/styles.xml><?xml version="1.0" encoding="utf-8"?>
-<w:styles xmlns:mc="http://schemas.openxmlformats.org/markup-compatibility/2006" xmlns:r="http://schemas.openxmlformats.org/officeDocument/2006/relationships" xmlns:w="http://schemas.openxmlformats.org/wordprocessingml/2006/main" xmlns:w14="http://schemas.microsoft.com/office/word/2010/wordml" mc:Ignorable="w14">
+<w:styles xmlns:mc="http://schemas.openxmlformats.org/markup-compatibility/2006" xmlns:r="http://schemas.openxmlformats.org/officeDocument/2006/relationships" xmlns:w="http://schemas.openxmlformats.org/wordprocessingml/2006/main" xmlns:w14="http://schemas.microsoft.com/office/word/2010/wordml" xmlns:w15="http://schemas.microsoft.com/office/word/2012/wordml" mc:Ignorable="w14 w15">
   <w:docDefaults>
     <w:rPrDefault>
       <w:rPr>
@@ -1497,7 +1289,346 @@
       </w:pPr>
     </w:pPrDefault>
   </w:docDefaults>
-  <w:latentStyles w:defLockedState="0" w:defUIPriority="0" w:defSemiHidden="0" w:defUnhideWhenUsed="0" w:defQFormat="0" w:count="267"/>
+  <w:latentStyles w:defLockedState="0" w:defUIPriority="0" w:defSemiHidden="0" w:defUnhideWhenUsed="0" w:defQFormat="0" w:count="371">
+    <w:lsdException w:name="heading 7" w:semiHidden="1" w:unhideWhenUsed="1"/>
+    <w:lsdException w:name="heading 8" w:semiHidden="1" w:unhideWhenUsed="1"/>
+    <w:lsdException w:name="heading 9" w:semiHidden="1" w:unhideWhenUsed="1"/>
+    <w:lsdException w:name="index 1" w:semiHidden="1" w:unhideWhenUsed="1"/>
+    <w:lsdException w:name="index 2" w:semiHidden="1" w:unhideWhenUsed="1"/>
+    <w:lsdException w:name="index 3" w:semiHidden="1" w:unhideWhenUsed="1"/>
+    <w:lsdException w:name="index 4" w:semiHidden="1" w:unhideWhenUsed="1"/>
+    <w:lsdException w:name="index 5" w:semiHidden="1" w:unhideWhenUsed="1"/>
+    <w:lsdException w:name="index 6" w:semiHidden="1" w:unhideWhenUsed="1"/>
+    <w:lsdException w:name="index 7" w:semiHidden="1" w:unhideWhenUsed="1"/>
+    <w:lsdException w:name="index 8" w:semiHidden="1" w:unhideWhenUsed="1"/>
+    <w:lsdException w:name="index 9" w:semiHidden="1" w:unhideWhenUsed="1"/>
+    <w:lsdException w:name="toc 1" w:semiHidden="1" w:unhideWhenUsed="1"/>
+    <w:lsdException w:name="toc 2" w:semiHidden="1" w:unhideWhenUsed="1"/>
+    <w:lsdException w:name="toc 3" w:semiHidden="1" w:unhideWhenUsed="1"/>
+    <w:lsdException w:name="toc 4" w:semiHidden="1" w:unhideWhenUsed="1"/>
+    <w:lsdException w:name="toc 5" w:semiHidden="1" w:unhideWhenUsed="1"/>
+    <w:lsdException w:name="toc 6" w:semiHidden="1" w:unhideWhenUsed="1"/>
+    <w:lsdException w:name="toc 7" w:semiHidden="1" w:unhideWhenUsed="1"/>
+    <w:lsdException w:name="toc 8" w:semiHidden="1" w:unhideWhenUsed="1"/>
+    <w:lsdException w:name="toc 9" w:semiHidden="1" w:unhideWhenUsed="1"/>
+    <w:lsdException w:name="Normal Indent" w:semiHidden="1" w:unhideWhenUsed="1"/>
+    <w:lsdException w:name="footnote text" w:semiHidden="1" w:unhideWhenUsed="1"/>
+    <w:lsdException w:name="annotation text" w:semiHidden="1" w:unhideWhenUsed="1"/>
+    <w:lsdException w:name="header" w:semiHidden="1" w:unhideWhenUsed="1"/>
+    <w:lsdException w:name="footer" w:semiHidden="1" w:unhideWhenUsed="1"/>
+    <w:lsdException w:name="index heading" w:semiHidden="1" w:unhideWhenUsed="1"/>
+    <w:lsdException w:name="caption" w:semiHidden="1" w:unhideWhenUsed="1"/>
+    <w:lsdException w:name="table of figures" w:semiHidden="1" w:unhideWhenUsed="1"/>
+    <w:lsdException w:name="envelope address" w:semiHidden="1" w:unhideWhenUsed="1"/>
+    <w:lsdException w:name="envelope return" w:semiHidden="1" w:unhideWhenUsed="1"/>
+    <w:lsdException w:name="footnote reference" w:semiHidden="1" w:unhideWhenUsed="1"/>
+    <w:lsdException w:name="annotation reference" w:semiHidden="1" w:unhideWhenUsed="1"/>
+    <w:lsdException w:name="line number" w:semiHidden="1" w:unhideWhenUsed="1"/>
+    <w:lsdException w:name="page number" w:semiHidden="1" w:unhideWhenUsed="1"/>
+    <w:lsdException w:name="endnote reference" w:semiHidden="1" w:unhideWhenUsed="1"/>
+    <w:lsdException w:name="endnote text" w:semiHidden="1" w:unhideWhenUsed="1"/>
+    <w:lsdException w:name="table of authorities" w:semiHidden="1" w:unhideWhenUsed="1"/>
+    <w:lsdException w:name="macro" w:semiHidden="1" w:unhideWhenUsed="1"/>
+    <w:lsdException w:name="toa heading" w:semiHidden="1" w:unhideWhenUsed="1"/>
+    <w:lsdException w:name="List" w:semiHidden="1" w:unhideWhenUsed="1"/>
+    <w:lsdException w:name="List Bullet" w:semiHidden="1" w:unhideWhenUsed="1"/>
+    <w:lsdException w:name="List 2" w:semiHidden="1" w:unhideWhenUsed="1"/>
+    <w:lsdException w:name="List 3" w:semiHidden="1" w:unhideWhenUsed="1"/>
+    <w:lsdException w:name="List Bullet 2" w:semiHidden="1" w:unhideWhenUsed="1"/>
+    <w:lsdException w:name="List Bullet 3" w:semiHidden="1" w:unhideWhenUsed="1"/>
+    <w:lsdException w:name="List Bullet 4" w:semiHidden="1" w:unhideWhenUsed="1"/>
+    <w:lsdException w:name="List Bullet 5" w:semiHidden="1" w:unhideWhenUsed="1"/>
+    <w:lsdException w:name="List Number 2" w:semiHidden="1" w:unhideWhenUsed="1"/>
+    <w:lsdException w:name="List Number 3" w:semiHidden="1" w:unhideWhenUsed="1"/>
+    <w:lsdException w:name="List Number 4" w:semiHidden="1" w:unhideWhenUsed="1"/>
+    <w:lsdException w:name="List Number 5" w:semiHidden="1" w:unhideWhenUsed="1"/>
+    <w:lsdException w:name="Closing" w:semiHidden="1" w:unhideWhenUsed="1"/>
+    <w:lsdException w:name="Signature" w:semiHidden="1" w:unhideWhenUsed="1"/>
+    <w:lsdException w:name="Default Paragraph Font" w:semiHidden="1" w:unhideWhenUsed="1"/>
+    <w:lsdException w:name="Body Text" w:semiHidden="1" w:unhideWhenUsed="1"/>
+    <w:lsdException w:name="Body Text Indent" w:semiHidden="1" w:unhideWhenUsed="1"/>
+    <w:lsdException w:name="List Continue" w:semiHidden="1" w:unhideWhenUsed="1"/>
+    <w:lsdException w:name="List Continue 2" w:semiHidden="1" w:unhideWhenUsed="1"/>
+    <w:lsdException w:name="List Continue 3" w:semiHidden="1" w:unhideWhenUsed="1"/>
+    <w:lsdException w:name="List Continue 4" w:semiHidden="1" w:unhideWhenUsed="1"/>
+    <w:lsdException w:name="List Continue 5" w:semiHidden="1" w:unhideWhenUsed="1"/>
+    <w:lsdException w:name="Message Header" w:semiHidden="1" w:unhideWhenUsed="1"/>
+    <w:lsdException w:name="Body Text First Indent 2" w:semiHidden="1" w:unhideWhenUsed="1"/>
+    <w:lsdException w:name="Note Heading" w:semiHidden="1" w:unhideWhenUsed="1"/>
+    <w:lsdException w:name="Body Text 2" w:semiHidden="1" w:unhideWhenUsed="1"/>
+    <w:lsdException w:name="Body Text 3" w:semiHidden="1" w:unhideWhenUsed="1"/>
+    <w:lsdException w:name="Body Text Indent 2" w:semiHidden="1" w:unhideWhenUsed="1"/>
+    <w:lsdException w:name="Body Text Indent 3" w:semiHidden="1" w:unhideWhenUsed="1"/>
+    <w:lsdException w:name="Block Text" w:semiHidden="1" w:unhideWhenUsed="1"/>
+    <w:lsdException w:name="Hyperlink" w:semiHidden="1" w:unhideWhenUsed="1"/>
+    <w:lsdException w:name="FollowedHyperlink" w:semiHidden="1" w:unhideWhenUsed="1"/>
+    <w:lsdException w:name="Document Map" w:semiHidden="1" w:unhideWhenUsed="1"/>
+    <w:lsdException w:name="Plain Text" w:semiHidden="1" w:unhideWhenUsed="1"/>
+    <w:lsdException w:name="E-mail Signature" w:semiHidden="1" w:unhideWhenUsed="1"/>
+    <w:lsdException w:name="HTML Top of Form" w:semiHidden="1" w:unhideWhenUsed="1"/>
+    <w:lsdException w:name="HTML Bottom of Form" w:semiHidden="1" w:unhideWhenUsed="1"/>
+    <w:lsdException w:name="Normal (Web)" w:semiHidden="1" w:unhideWhenUsed="1"/>
+    <w:lsdException w:name="HTML Acronym" w:semiHidden="1" w:unhideWhenUsed="1"/>
+    <w:lsdException w:name="HTML Address" w:semiHidden="1" w:unhideWhenUsed="1"/>
+    <w:lsdException w:name="HTML Cite" w:semiHidden="1" w:unhideWhenUsed="1"/>
+    <w:lsdException w:name="HTML Code" w:semiHidden="1" w:unhideWhenUsed="1"/>
+    <w:lsdException w:name="HTML Definition" w:semiHidden="1" w:unhideWhenUsed="1"/>
+    <w:lsdException w:name="HTML Keyboard" w:semiHidden="1" w:unhideWhenUsed="1"/>
+    <w:lsdException w:name="HTML Preformatted" w:semiHidden="1" w:unhideWhenUsed="1"/>
+    <w:lsdException w:name="HTML Sample" w:semiHidden="1" w:unhideWhenUsed="1"/>
+    <w:lsdException w:name="HTML Typewriter" w:semiHidden="1" w:unhideWhenUsed="1"/>
+    <w:lsdException w:name="HTML Variable" w:semiHidden="1" w:unhideWhenUsed="1"/>
+    <w:lsdException w:name="Normal Table" w:semiHidden="1" w:unhideWhenUsed="1"/>
+    <w:lsdException w:name="annotation subject" w:semiHidden="1" w:unhideWhenUsed="1"/>
+    <w:lsdException w:name="No List" w:semiHidden="1" w:unhideWhenUsed="1"/>
+    <w:lsdException w:name="Outline List 1" w:semiHidden="1" w:unhideWhenUsed="1"/>
+    <w:lsdException w:name="Outline List 2" w:semiHidden="1" w:unhideWhenUsed="1"/>
+    <w:lsdException w:name="Outline List 3" w:semiHidden="1" w:unhideWhenUsed="1"/>
+    <w:lsdException w:name="Table Simple 1" w:semiHidden="1" w:unhideWhenUsed="1"/>
+    <w:lsdException w:name="Table Simple 2" w:semiHidden="1" w:unhideWhenUsed="1"/>
+    <w:lsdException w:name="Table Simple 3" w:semiHidden="1" w:unhideWhenUsed="1"/>
+    <w:lsdException w:name="Table Classic 1" w:semiHidden="1" w:unhideWhenUsed="1"/>
+    <w:lsdException w:name="Table Classic 2" w:semiHidden="1" w:unhideWhenUsed="1"/>
+    <w:lsdException w:name="Table Classic 3" w:semiHidden="1" w:unhideWhenUsed="1"/>
+    <w:lsdException w:name="Table Classic 4" w:semiHidden="1" w:unhideWhenUsed="1"/>
+    <w:lsdException w:name="Table Colorful 1" w:semiHidden="1" w:unhideWhenUsed="1"/>
+    <w:lsdException w:name="Table Colorful 2" w:semiHidden="1" w:unhideWhenUsed="1"/>
+    <w:lsdException w:name="Table Colorful 3" w:semiHidden="1" w:unhideWhenUsed="1"/>
+    <w:lsdException w:name="Table Columns 1" w:semiHidden="1" w:unhideWhenUsed="1"/>
+    <w:lsdException w:name="Table Columns 2" w:semiHidden="1" w:unhideWhenUsed="1"/>
+    <w:lsdException w:name="Table Columns 3" w:semiHidden="1" w:unhideWhenUsed="1"/>
+    <w:lsdException w:name="Table Columns 4" w:semiHidden="1" w:unhideWhenUsed="1"/>
+    <w:lsdException w:name="Table Columns 5" w:semiHidden="1" w:unhideWhenUsed="1"/>
+    <w:lsdException w:name="Table Grid 1" w:semiHidden="1" w:unhideWhenUsed="1"/>
+    <w:lsdException w:name="Table Grid 2" w:semiHidden="1" w:unhideWhenUsed="1"/>
+    <w:lsdException w:name="Table Grid 3" w:semiHidden="1" w:unhideWhenUsed="1"/>
+    <w:lsdException w:name="Table Grid 4" w:semiHidden="1" w:unhideWhenUsed="1"/>
+    <w:lsdException w:name="Table Grid 5" w:semiHidden="1" w:unhideWhenUsed="1"/>
+    <w:lsdException w:name="Table Grid 6" w:semiHidden="1" w:unhideWhenUsed="1"/>
+    <w:lsdException w:name="Table Grid 7" w:semiHidden="1" w:unhideWhenUsed="1"/>
+    <w:lsdException w:name="Table Grid 8" w:semiHidden="1" w:unhideWhenUsed="1"/>
+    <w:lsdException w:name="Table List 1" w:semiHidden="1" w:unhideWhenUsed="1"/>
+    <w:lsdException w:name="Table List 2" w:semiHidden="1" w:unhideWhenUsed="1"/>
+    <w:lsdException w:name="Table List 3" w:semiHidden="1" w:unhideWhenUsed="1"/>
+    <w:lsdException w:name="Table List 4" w:semiHidden="1" w:unhideWhenUsed="1"/>
+    <w:lsdException w:name="Table List 5" w:semiHidden="1" w:unhideWhenUsed="1"/>
+    <w:lsdException w:name="Table List 6" w:semiHidden="1" w:unhideWhenUsed="1"/>
+    <w:lsdException w:name="Table List 7" w:semiHidden="1" w:unhideWhenUsed="1"/>
+    <w:lsdException w:name="Table List 8" w:semiHidden="1" w:unhideWhenUsed="1"/>
+    <w:lsdException w:name="Table 3D effects 1" w:semiHidden="1" w:unhideWhenUsed="1"/>
+    <w:lsdException w:name="Table 3D effects 2" w:semiHidden="1" w:unhideWhenUsed="1"/>
+    <w:lsdException w:name="Table 3D effects 3" w:semiHidden="1" w:unhideWhenUsed="1"/>
+    <w:lsdException w:name="Table Contemporary" w:semiHidden="1" w:unhideWhenUsed="1"/>
+    <w:lsdException w:name="Table Elegant" w:semiHidden="1" w:unhideWhenUsed="1"/>
+    <w:lsdException w:name="Table Professional" w:semiHidden="1" w:unhideWhenUsed="1"/>
+    <w:lsdException w:name="Table Subtle 1" w:semiHidden="1" w:unhideWhenUsed="1"/>
+    <w:lsdException w:name="Table Subtle 2" w:semiHidden="1" w:unhideWhenUsed="1"/>
+    <w:lsdException w:name="Table Web 1" w:semiHidden="1" w:unhideWhenUsed="1"/>
+    <w:lsdException w:name="Table Web 2" w:semiHidden="1" w:unhideWhenUsed="1"/>
+    <w:lsdException w:name="Table Web 3" w:semiHidden="1" w:unhideWhenUsed="1"/>
+    <w:lsdException w:name="Balloon Text" w:semiHidden="1" w:unhideWhenUsed="1"/>
+    <w:lsdException w:name="Table Theme" w:semiHidden="1" w:unhideWhenUsed="1"/>
+    <w:lsdException w:name="Medium List 1"/>
+    <w:lsdException w:name="Medium List 2"/>
+    <w:lsdException w:name="Medium Grid 1"/>
+    <w:lsdException w:name="Medium Grid 2"/>
+    <w:lsdException w:name="Medium Grid 3"/>
+    <w:lsdException w:name="Dark List"/>
+    <w:lsdException w:name="Colorful Shading"/>
+    <w:lsdException w:name="Colorful List"/>
+    <w:lsdException w:name="Colorful Grid"/>
+    <w:lsdException w:name="Light Shading Accent 1"/>
+    <w:lsdException w:name="Light List Accent 1"/>
+    <w:lsdException w:name="Light Grid Accent 1"/>
+    <w:lsdException w:name="Medium Shading 1 Accent 1"/>
+    <w:lsdException w:name="Medium Shading 2 Accent 1"/>
+    <w:lsdException w:name="Medium List 1 Accent 1"/>
+    <w:lsdException w:name="Revision" w:semiHidden="1"/>
+    <w:lsdException w:name="Medium List 2 Accent 1"/>
+    <w:lsdException w:name="Medium Grid 1 Accent 1"/>
+    <w:lsdException w:name="Medium Grid 2 Accent 1"/>
+    <w:lsdException w:name="Medium Grid 3 Accent 1"/>
+    <w:lsdException w:name="Dark List Accent 1"/>
+    <w:lsdException w:name="Colorful Shading Accent 1"/>
+    <w:lsdException w:name="Colorful List Accent 1"/>
+    <w:lsdException w:name="Colorful Grid Accent 1"/>
+    <w:lsdException w:name="Light Shading Accent 2"/>
+    <w:lsdException w:name="Light List Accent 2"/>
+    <w:lsdException w:name="Light Grid Accent 2"/>
+    <w:lsdException w:name="Medium Shading 1 Accent 2"/>
+    <w:lsdException w:name="Medium Shading 2 Accent 2"/>
+    <w:lsdException w:name="Medium List 1 Accent 2"/>
+    <w:lsdException w:name="Medium List 2 Accent 2"/>
+    <w:lsdException w:name="Medium Grid 1 Accent 2"/>
+    <w:lsdException w:name="Medium Grid 2 Accent 2"/>
+    <w:lsdException w:name="Medium Grid 3 Accent 2"/>
+    <w:lsdException w:name="Dark List Accent 2"/>
+    <w:lsdException w:name="Colorful Shading Accent 2"/>
+    <w:lsdException w:name="Colorful List Accent 2"/>
+    <w:lsdException w:name="Colorful Grid Accent 2"/>
+    <w:lsdException w:name="Light Shading Accent 3"/>
+    <w:lsdException w:name="Light List Accent 3"/>
+    <w:lsdException w:name="Light Grid Accent 3"/>
+    <w:lsdException w:name="Medium Shading 1 Accent 3"/>
+    <w:lsdException w:name="Medium Shading 2 Accent 3"/>
+    <w:lsdException w:name="Medium List 1 Accent 3"/>
+    <w:lsdException w:name="Medium List 2 Accent 3"/>
+    <w:lsdException w:name="Medium Grid 1 Accent 3"/>
+    <w:lsdException w:name="Medium Grid 2 Accent 3"/>
+    <w:lsdException w:name="Medium Grid 3 Accent 3"/>
+    <w:lsdException w:name="Dark List Accent 3"/>
+    <w:lsdException w:name="Colorful Shading Accent 3"/>
+    <w:lsdException w:name="Colorful List Accent 3"/>
+    <w:lsdException w:name="Colorful Grid Accent 3"/>
+    <w:lsdException w:name="Light Shading Accent 4"/>
+    <w:lsdException w:name="Light List Accent 4"/>
+    <w:lsdException w:name="Light Grid Accent 4"/>
+    <w:lsdException w:name="Medium Shading 1 Accent 4"/>
+    <w:lsdException w:name="Medium Shading 2 Accent 4"/>
+    <w:lsdException w:name="Medium List 1 Accent 4"/>
+    <w:lsdException w:name="Medium List 2 Accent 4"/>
+    <w:lsdException w:name="Medium Grid 1 Accent 4"/>
+    <w:lsdException w:name="Medium Grid 2 Accent 4"/>
+    <w:lsdException w:name="Medium Grid 3 Accent 4"/>
+    <w:lsdException w:name="Dark List Accent 4"/>
+    <w:lsdException w:name="Colorful Shading Accent 4"/>
+    <w:lsdException w:name="Colorful List Accent 4"/>
+    <w:lsdException w:name="Colorful Grid Accent 4"/>
+    <w:lsdException w:name="Light Shading Accent 5"/>
+    <w:lsdException w:name="Light List Accent 5"/>
+    <w:lsdException w:name="Light Grid Accent 5"/>
+    <w:lsdException w:name="Medium Shading 1 Accent 5"/>
+    <w:lsdException w:name="Medium Shading 2 Accent 5"/>
+    <w:lsdException w:name="Medium List 1 Accent 5"/>
+    <w:lsdException w:name="Medium List 2 Accent 5"/>
+    <w:lsdException w:name="Medium Grid 1 Accent 5"/>
+    <w:lsdException w:name="Medium Grid 2 Accent 5"/>
+    <w:lsdException w:name="Medium Grid 3 Accent 5"/>
+    <w:lsdException w:name="Dark List Accent 5"/>
+    <w:lsdException w:name="Colorful Shading Accent 5"/>
+    <w:lsdException w:name="Colorful List Accent 5"/>
+    <w:lsdException w:name="Colorful Grid Accent 5"/>
+    <w:lsdException w:name="Light Shading Accent 6"/>
+    <w:lsdException w:name="Light List Accent 6"/>
+    <w:lsdException w:name="Light Grid Accent 6"/>
+    <w:lsdException w:name="Medium Shading 1 Accent 6"/>
+    <w:lsdException w:name="Medium Shading 2 Accent 6"/>
+    <w:lsdException w:name="Medium List 1 Accent 6"/>
+    <w:lsdException w:name="Medium List 2 Accent 6"/>
+    <w:lsdException w:name="Medium Grid 1 Accent 6"/>
+    <w:lsdException w:name="Medium Grid 2 Accent 6"/>
+    <w:lsdException w:name="Medium Grid 3 Accent 6"/>
+    <w:lsdException w:name="Dark List Accent 6"/>
+    <w:lsdException w:name="Colorful Shading Accent 6"/>
+    <w:lsdException w:name="Colorful List Accent 6"/>
+    <w:lsdException w:name="Colorful Grid Accent 6"/>
+    <w:lsdException w:name="Bibliography" w:semiHidden="1" w:unhideWhenUsed="1"/>
+    <w:lsdException w:name="TOC Heading" w:semiHidden="1" w:unhideWhenUsed="1"/>
+    <w:lsdException w:name="Plain Table 1" w:uiPriority="41"/>
+    <w:lsdException w:name="Plain Table 2" w:uiPriority="42"/>
+    <w:lsdException w:name="Plain Table 3" w:uiPriority="43"/>
+    <w:lsdException w:name="Plain Table 4" w:uiPriority="44"/>
+    <w:lsdException w:name="Plain Table 5" w:uiPriority="45"/>
+    <w:lsdException w:name="Grid Table Light" w:uiPriority="40"/>
+    <w:lsdException w:name="Grid Table 1 Light" w:uiPriority="46"/>
+    <w:lsdException w:name="Grid Table 2" w:uiPriority="47"/>
+    <w:lsdException w:name="Grid Table 3" w:uiPriority="48"/>
+    <w:lsdException w:name="Grid Table 4" w:uiPriority="49"/>
+    <w:lsdException w:name="Grid Table 5 Dark" w:uiPriority="50"/>
+    <w:lsdException w:name="Grid Table 6 Colorful" w:uiPriority="51"/>
+    <w:lsdException w:name="Grid Table 7 Colorful" w:uiPriority="52"/>
+    <w:lsdException w:name="Grid Table 1 Light Accent 1" w:uiPriority="46"/>
+    <w:lsdException w:name="Grid Table 2 Accent 1" w:uiPriority="47"/>
+    <w:lsdException w:name="Grid Table 3 Accent 1" w:uiPriority="48"/>
+    <w:lsdException w:name="Grid Table 4 Accent 1" w:uiPriority="49"/>
+    <w:lsdException w:name="Grid Table 5 Dark Accent 1" w:uiPriority="50"/>
+    <w:lsdException w:name="Grid Table 6 Colorful Accent 1" w:uiPriority="51"/>
+    <w:lsdException w:name="Grid Table 7 Colorful Accent 1" w:uiPriority="52"/>
+    <w:lsdException w:name="Grid Table 1 Light Accent 2" w:uiPriority="46"/>
+    <w:lsdException w:name="Grid Table 2 Accent 2" w:uiPriority="47"/>
+    <w:lsdException w:name="Grid Table 3 Accent 2" w:uiPriority="48"/>
+    <w:lsdException w:name="Grid Table 4 Accent 2" w:uiPriority="49"/>
+    <w:lsdException w:name="Grid Table 5 Dark Accent 2" w:uiPriority="50"/>
+    <w:lsdException w:name="Grid Table 6 Colorful Accent 2" w:uiPriority="51"/>
+    <w:lsdException w:name="Grid Table 7 Colorful Accent 2" w:uiPriority="52"/>
+    <w:lsdException w:name="Grid Table 1 Light Accent 3" w:uiPriority="46"/>
+    <w:lsdException w:name="Grid Table 2 Accent 3" w:uiPriority="47"/>
+    <w:lsdException w:name="Grid Table 3 Accent 3" w:uiPriority="48"/>
+    <w:lsdException w:name="Grid Table 4 Accent 3" w:uiPriority="49"/>
+    <w:lsdException w:name="Grid Table 5 Dark Accent 3" w:uiPriority="50"/>
+    <w:lsdException w:name="Grid Table 6 Colorful Accent 3" w:uiPriority="51"/>
+    <w:lsdException w:name="Grid Table 7 Colorful Accent 3" w:uiPriority="52"/>
+    <w:lsdException w:name="Grid Table 1 Light Accent 4" w:uiPriority="46"/>
+    <w:lsdException w:name="Grid Table 2 Accent 4" w:uiPriority="47"/>
+    <w:lsdException w:name="Grid Table 3 Accent 4" w:uiPriority="48"/>
+    <w:lsdException w:name="Grid Table 4 Accent 4" w:uiPriority="49"/>
+    <w:lsdException w:name="Grid Table 5 Dark Accent 4" w:uiPriority="50"/>
+    <w:lsdException w:name="Grid Table 6 Colorful Accent 4" w:uiPriority="51"/>
+    <w:lsdException w:name="Grid Table 7 Colorful Accent 4" w:uiPriority="52"/>
+    <w:lsdException w:name="Grid Table 1 Light Accent 5" w:uiPriority="46"/>
+    <w:lsdException w:name="Grid Table 2 Accent 5" w:uiPriority="47"/>
+    <w:lsdException w:name="Grid Table 3 Accent 5" w:uiPriority="48"/>
+    <w:lsdException w:name="Grid Table 4 Accent 5" w:uiPriority="49"/>
+    <w:lsdException w:name="Grid Table 5 Dark Accent 5" w:uiPriority="50"/>
+    <w:lsdException w:name="Grid Table 6 Colorful Accent 5" w:uiPriority="51"/>
+    <w:lsdException w:name="Grid Table 7 Colorful Accent 5" w:uiPriority="52"/>
+    <w:lsdException w:name="Grid Table 1 Light Accent 6" w:uiPriority="46"/>
+    <w:lsdException w:name="Grid Table 2 Accent 6" w:uiPriority="47"/>
+    <w:lsdException w:name="Grid Table 3 Accent 6" w:uiPriority="48"/>
+    <w:lsdException w:name="Grid Table 4 Accent 6" w:uiPriority="49"/>
+    <w:lsdException w:name="Grid Table 5 Dark Accent 6" w:uiPriority="50"/>
+    <w:lsdException w:name="Grid Table 6 Colorful Accent 6" w:uiPriority="51"/>
+    <w:lsdException w:name="Grid Table 7 Colorful Accent 6" w:uiPriority="52"/>
+    <w:lsdException w:name="List Table 1 Light" w:uiPriority="46"/>
+    <w:lsdException w:name="List Table 2" w:uiPriority="47"/>
+    <w:lsdException w:name="List Table 3" w:uiPriority="48"/>
+    <w:lsdException w:name="List Table 4" w:uiPriority="49"/>
+    <w:lsdException w:name="List Table 5 Dark" w:uiPriority="50"/>
+    <w:lsdException w:name="List Table 6 Colorful" w:uiPriority="51"/>
+    <w:lsdException w:name="List Table 7 Colorful" w:uiPriority="52"/>
+    <w:lsdException w:name="List Table 1 Light Accent 1" w:uiPriority="46"/>
+    <w:lsdException w:name="List Table 2 Accent 1" w:uiPriority="47"/>
+    <w:lsdException w:name="List Table 3 Accent 1" w:uiPriority="48"/>
+    <w:lsdException w:name="List Table 4 Accent 1" w:uiPriority="49"/>
+    <w:lsdException w:name="List Table 5 Dark Accent 1" w:uiPriority="50"/>
+    <w:lsdException w:name="List Table 6 Colorful Accent 1" w:uiPriority="51"/>
+    <w:lsdException w:name="List Table 7 Colorful Accent 1" w:uiPriority="52"/>
+    <w:lsdException w:name="List Table 1 Light Accent 2" w:uiPriority="46"/>
+    <w:lsdException w:name="List Table 2 Accent 2" w:uiPriority="47"/>
+    <w:lsdException w:name="List Table 3 Accent 2" w:uiPriority="48"/>
+    <w:lsdException w:name="List Table 4 Accent 2" w:uiPriority="49"/>
+    <w:lsdException w:name="List Table 5 Dark Accent 2" w:uiPriority="50"/>
+    <w:lsdException w:name="List Table 6 Colorful Accent 2" w:uiPriority="51"/>
+    <w:lsdException w:name="List Table 7 Colorful Accent 2" w:uiPriority="52"/>
+    <w:lsdException w:name="List Table 1 Light Accent 3" w:uiPriority="46"/>
+    <w:lsdException w:name="List Table 2 Accent 3" w:uiPriority="47"/>
+    <w:lsdException w:name="List Table 3 Accent 3" w:uiPriority="48"/>
+    <w:lsdException w:name="List Table 4 Accent 3" w:uiPriority="49"/>
+    <w:lsdException w:name="List Table 5 Dark Accent 3" w:uiPriority="50"/>
+    <w:lsdException w:name="List Table 6 Colorful Accent 3" w:uiPriority="51"/>
+    <w:lsdException w:name="List Table 7 Colorful Accent 3" w:uiPriority="52"/>
+    <w:lsdException w:name="List Table 1 Light Accent 4" w:uiPriority="46"/>
+    <w:lsdException w:name="List Table 2 Accent 4" w:uiPriority="47"/>
+    <w:lsdException w:name="List Table 3 Accent 4" w:uiPriority="48"/>
+    <w:lsdException w:name="List Table 4 Accent 4" w:uiPriority="49"/>
+    <w:lsdException w:name="List Table 5 Dark Accent 4" w:uiPriority="50"/>
+    <w:lsdException w:name="List Table 6 Colorful Accent 4" w:uiPriority="51"/>
+    <w:lsdException w:name="List Table 7 Colorful Accent 4" w:uiPriority="52"/>
+    <w:lsdException w:name="List Table 1 Light Accent 5" w:uiPriority="46"/>
+    <w:lsdException w:name="List Table 2 Accent 5" w:uiPriority="47"/>
+    <w:lsdException w:name="List Table 3 Accent 5" w:uiPriority="48"/>
+    <w:lsdException w:name="List Table 4 Accent 5" w:uiPriority="49"/>
+    <w:lsdException w:name="List Table 5 Dark Accent 5" w:uiPriority="50"/>
+    <w:lsdException w:name="List Table 6 Colorful Accent 5" w:uiPriority="51"/>
+    <w:lsdException w:name="List Table 7 Colorful Accent 5" w:uiPriority="52"/>
+    <w:lsdException w:name="List Table 1 Light Accent 6" w:uiPriority="46"/>
+    <w:lsdException w:name="List Table 2 Accent 6" w:uiPriority="47"/>
+    <w:lsdException w:name="List Table 3 Accent 6" w:uiPriority="48"/>
+    <w:lsdException w:name="List Table 4 Accent 6" w:uiPriority="49"/>
+    <w:lsdException w:name="List Table 5 Dark Accent 6" w:uiPriority="50"/>
+    <w:lsdException w:name="List Table 6 Colorful Accent 6" w:uiPriority="51"/>
+    <w:lsdException w:name="List Table 7 Colorful Accent 6" w:uiPriority="52"/>
+  </w:latentStyles>
   <w:style w:type="paragraph" w:default="1" w:styleId="Normal">
     <w:name w:val="Normal"/>
     <w:qFormat/>
@@ -1538,196 +1669,6 @@
       <w:ind w:left="720"/>
       <w:contextualSpacing/>
     </w:pPr>
-  </w:style>
-</w:styles>
-</file>
-
-<file path=word/stylesWithEffects.xml><?xml version="1.0" encoding="utf-8"?>
-<w:styles xmlns:wpc="http://schemas.microsoft.com/office/word/2010/wordprocessingCanvas" xmlns:mc="http://schemas.openxmlformats.org/markup-compatibility/2006" xmlns:o="urn:schemas-microsoft-com:office:office" xmlns:r="http://schemas.openxmlformats.org/officeDocument/2006/relationships" xmlns:m="http://schemas.openxmlformats.org/officeDocument/2006/math" xmlns:v="urn:schemas-microsoft-com:vml" xmlns:wp14="http://schemas.microsoft.com/office/word/2010/wordprocessingDrawing" xmlns:wp="http://schemas.openxmlformats.org/drawingml/2006/wordprocessingDrawing" xmlns:w10="urn:schemas-microsoft-com:office:word" xmlns:w="http://schemas.openxmlformats.org/wordprocessingml/2006/main" xmlns:w14="http://schemas.microsoft.com/office/word/2010/wordml" xmlns:wpg="http://schemas.microsoft.com/office/word/2010/wordprocessingGroup" xmlns:wpi="http://schemas.microsoft.com/office/word/2010/wordprocessingInk" xmlns:wne="http://schemas.microsoft.com/office/word/2006/wordml" xmlns:wps="http://schemas.microsoft.com/office/word/2010/wordprocessingShape" mc:Ignorable="w14 wp14">
-  <w:docDefaults>
-    <w:rPrDefault>
-      <w:rPr>
-        <w:rFonts w:asciiTheme="minorHAnsi" w:eastAsiaTheme="minorEastAsia" w:hAnsiTheme="minorHAnsi" w:cstheme="minorBidi"/>
-        <w:sz w:val="22"/>
-        <w:szCs w:val="22"/>
-        <w:lang w:val="en-CA" w:eastAsia="ko-KR" w:bidi="ar-SA"/>
-      </w:rPr>
-    </w:rPrDefault>
-    <w:pPrDefault>
-      <w:pPr>
-        <w:spacing w:after="200" w:line="276" w:lineRule="auto"/>
-      </w:pPr>
-    </w:pPrDefault>
-  </w:docDefaults>
-  <w:latentStyles w:defLockedState="0" w:defUIPriority="99" w:defSemiHidden="1" w:defUnhideWhenUsed="1" w:defQFormat="0" w:count="267">
-    <w:lsdException w:name="Normal" w:semiHidden="0" w:uiPriority="0" w:unhideWhenUsed="0" w:qFormat="1"/>
-    <w:lsdException w:name="heading 1" w:semiHidden="0" w:uiPriority="9" w:unhideWhenUsed="0" w:qFormat="1"/>
-    <w:lsdException w:name="heading 2" w:uiPriority="9" w:qFormat="1"/>
-    <w:lsdException w:name="heading 3" w:uiPriority="9" w:qFormat="1"/>
-    <w:lsdException w:name="heading 4" w:uiPriority="9" w:qFormat="1"/>
-    <w:lsdException w:name="heading 5" w:uiPriority="9" w:qFormat="1"/>
-    <w:lsdException w:name="heading 6" w:uiPriority="9" w:qFormat="1"/>
-    <w:lsdException w:name="heading 7" w:uiPriority="9" w:qFormat="1"/>
-    <w:lsdException w:name="heading 8" w:uiPriority="9" w:qFormat="1"/>
-    <w:lsdException w:name="heading 9" w:uiPriority="9" w:qFormat="1"/>
-    <w:lsdException w:name="toc 1" w:uiPriority="39"/>
-    <w:lsdException w:name="toc 2" w:uiPriority="39"/>
-    <w:lsdException w:name="toc 3" w:uiPriority="39"/>
-    <w:lsdException w:name="toc 4" w:uiPriority="39"/>
-    <w:lsdException w:name="toc 5" w:uiPriority="39"/>
-    <w:lsdException w:name="toc 6" w:uiPriority="39"/>
-    <w:lsdException w:name="toc 7" w:uiPriority="39"/>
-    <w:lsdException w:name="toc 8" w:uiPriority="39"/>
-    <w:lsdException w:name="toc 9" w:uiPriority="39"/>
-    <w:lsdException w:name="caption" w:uiPriority="35" w:qFormat="1"/>
-    <w:lsdException w:name="Title" w:semiHidden="0" w:uiPriority="10" w:unhideWhenUsed="0" w:qFormat="1"/>
-    <w:lsdException w:name="Default Paragraph Font" w:uiPriority="1"/>
-    <w:lsdException w:name="Subtitle" w:semiHidden="0" w:uiPriority="11" w:unhideWhenUsed="0" w:qFormat="1"/>
-    <w:lsdException w:name="Strong" w:semiHidden="0" w:uiPriority="22" w:unhideWhenUsed="0" w:qFormat="1"/>
-    <w:lsdException w:name="Emphasis" w:semiHidden="0" w:uiPriority="20" w:unhideWhenUsed="0" w:qFormat="1"/>
-    <w:lsdException w:name="Table Grid" w:semiHidden="0" w:uiPriority="59" w:unhideWhenUsed="0"/>
-    <w:lsdException w:name="Placeholder Text" w:unhideWhenUsed="0"/>
-    <w:lsdException w:name="No Spacing" w:semiHidden="0" w:uiPriority="1" w:unhideWhenUsed="0" w:qFormat="1"/>
-    <w:lsdException w:name="Light Shading" w:semiHidden="0" w:uiPriority="60" w:unhideWhenUsed="0"/>
-    <w:lsdException w:name="Light List" w:semiHidden="0" w:uiPriority="61" w:unhideWhenUsed="0"/>
-    <w:lsdException w:name="Light Grid" w:semiHidden="0" w:uiPriority="62" w:unhideWhenUsed="0"/>
-    <w:lsdException w:name="Medium Shading 1" w:semiHidden="0" w:uiPriority="63" w:unhideWhenUsed="0"/>
-    <w:lsdException w:name="Medium Shading 2" w:semiHidden="0" w:uiPriority="64" w:unhideWhenUsed="0"/>
-    <w:lsdException w:name="Medium List 1" w:semiHidden="0" w:uiPriority="65" w:unhideWhenUsed="0"/>
-    <w:lsdException w:name="Medium List 2" w:semiHidden="0" w:uiPriority="66" w:unhideWhenUsed="0"/>
-    <w:lsdException w:name="Medium Grid 1" w:semiHidden="0" w:uiPriority="67" w:unhideWhenUsed="0"/>
-    <w:lsdException w:name="Medium Grid 2" w:semiHidden="0" w:uiPriority="68" w:unhideWhenUsed="0"/>
-    <w:lsdException w:name="Medium Grid 3" w:semiHidden="0" w:uiPriority="69" w:unhideWhenUsed="0"/>
-    <w:lsdException w:name="Dark List" w:semiHidden="0" w:uiPriority="70" w:unhideWhenUsed="0"/>
-    <w:lsdException w:name="Colorful Shading" w:semiHidden="0" w:uiPriority="71" w:unhideWhenUsed="0"/>
-    <w:lsdException w:name="Colorful List" w:semiHidden="0" w:uiPriority="72" w:unhideWhenUsed="0"/>
-    <w:lsdException w:name="Colorful Grid" w:semiHidden="0" w:uiPriority="73" w:unhideWhenUsed="0"/>
-    <w:lsdException w:name="Light Shading Accent 1" w:semiHidden="0" w:uiPriority="60" w:unhideWhenUsed="0"/>
-    <w:lsdException w:name="Light List Accent 1" w:semiHidden="0" w:uiPriority="61" w:unhideWhenUsed="0"/>
-    <w:lsdException w:name="Light Grid Accent 1" w:semiHidden="0" w:uiPriority="62" w:unhideWhenUsed="0"/>
-    <w:lsdException w:name="Medium Shading 1 Accent 1" w:semiHidden="0" w:uiPriority="63" w:unhideWhenUsed="0"/>
-    <w:lsdException w:name="Medium Shading 2 Accent 1" w:semiHidden="0" w:uiPriority="64" w:unhideWhenUsed="0"/>
-    <w:lsdException w:name="Medium List 1 Accent 1" w:semiHidden="0" w:uiPriority="65" w:unhideWhenUsed="0"/>
-    <w:lsdException w:name="Revision" w:unhideWhenUsed="0"/>
-    <w:lsdException w:name="List Paragraph" w:semiHidden="0" w:uiPriority="34" w:unhideWhenUsed="0" w:qFormat="1"/>
-    <w:lsdException w:name="Quote" w:semiHidden="0" w:uiPriority="29" w:unhideWhenUsed="0" w:qFormat="1"/>
-    <w:lsdException w:name="Intense Quote" w:semiHidden="0" w:uiPriority="30" w:unhideWhenUsed="0" w:qFormat="1"/>
-    <w:lsdException w:name="Medium List 2 Accent 1" w:semiHidden="0" w:uiPriority="66" w:unhideWhenUsed="0"/>
-    <w:lsdException w:name="Medium Grid 1 Accent 1" w:semiHidden="0" w:uiPriority="67" w:unhideWhenUsed="0"/>
-    <w:lsdException w:name="Medium Grid 2 Accent 1" w:semiHidden="0" w:uiPriority="68" w:unhideWhenUsed="0"/>
-    <w:lsdException w:name="Medium Grid 3 Accent 1" w:semiHidden="0" w:uiPriority="69" w:unhideWhenUsed="0"/>
-    <w:lsdException w:name="Dark List Accent 1" w:semiHidden="0" w:uiPriority="70" w:unhideWhenUsed="0"/>
-    <w:lsdException w:name="Colorful Shading Accent 1" w:semiHidden="0" w:uiPriority="71" w:unhideWhenUsed="0"/>
-    <w:lsdException w:name="Colorful List Accent 1" w:semiHidden="0" w:uiPriority="72" w:unhideWhenUsed="0"/>
-    <w:lsdException w:name="Colorful Grid Accent 1" w:semiHidden="0" w:uiPriority="73" w:unhideWhenUsed="0"/>
-    <w:lsdException w:name="Light Shading Accent 2" w:semiHidden="0" w:uiPriority="60" w:unhideWhenUsed="0"/>
-    <w:lsdException w:name="Light List Accent 2" w:semiHidden="0" w:uiPriority="61" w:unhideWhenUsed="0"/>
-    <w:lsdException w:name="Light Grid Accent 2" w:semiHidden="0" w:uiPriority="62" w:unhideWhenUsed="0"/>
-    <w:lsdException w:name="Medium Shading 1 Accent 2" w:semiHidden="0" w:uiPriority="63" w:unhideWhenUsed="0"/>
-    <w:lsdException w:name="Medium Shading 2 Accent 2" w:semiHidden="0" w:uiPriority="64" w:unhideWhenUsed="0"/>
-    <w:lsdException w:name="Medium List 1 Accent 2" w:semiHidden="0" w:uiPriority="65" w:unhideWhenUsed="0"/>
-    <w:lsdException w:name="Medium List 2 Accent 2" w:semiHidden="0" w:uiPriority="66" w:unhideWhenUsed="0"/>
-    <w:lsdException w:name="Medium Grid 1 Accent 2" w:semiHidden="0" w:uiPriority="67" w:unhideWhenUsed="0"/>
-    <w:lsdException w:name="Medium Grid 2 Accent 2" w:semiHidden="0" w:uiPriority="68" w:unhideWhenUsed="0"/>
-    <w:lsdException w:name="Medium Grid 3 Accent 2" w:semiHidden="0" w:uiPriority="69" w:unhideWhenUsed="0"/>
-    <w:lsdException w:name="Dark List Accent 2" w:semiHidden="0" w:uiPriority="70" w:unhideWhenUsed="0"/>
-    <w:lsdException w:name="Colorful Shading Accent 2" w:semiHidden="0" w:uiPriority="71" w:unhideWhenUsed="0"/>
-    <w:lsdException w:name="Colorful List Accent 2" w:semiHidden="0" w:uiPriority="72" w:unhideWhenUsed="0"/>
-    <w:lsdException w:name="Colorful Grid Accent 2" w:semiHidden="0" w:uiPriority="73" w:unhideWhenUsed="0"/>
-    <w:lsdException w:name="Light Shading Accent 3" w:semiHidden="0" w:uiPriority="60" w:unhideWhenUsed="0"/>
-    <w:lsdException w:name="Light List Accent 3" w:semiHidden="0" w:uiPriority="61" w:unhideWhenUsed="0"/>
-    <w:lsdException w:name="Light Grid Accent 3" w:semiHidden="0" w:uiPriority="62" w:unhideWhenUsed="0"/>
-    <w:lsdException w:name="Medium Shading 1 Accent 3" w:semiHidden="0" w:uiPriority="63" w:unhideWhenUsed="0"/>
-    <w:lsdException w:name="Medium Shading 2 Accent 3" w:semiHidden="0" w:uiPriority="64" w:unhideWhenUsed="0"/>
-    <w:lsdException w:name="Medium List 1 Accent 3" w:semiHidden="0" w:uiPriority="65" w:unhideWhenUsed="0"/>
-    <w:lsdException w:name="Medium List 2 Accent 3" w:semiHidden="0" w:uiPriority="66" w:unhideWhenUsed="0"/>
-    <w:lsdException w:name="Medium Grid 1 Accent 3" w:semiHidden="0" w:uiPriority="67" w:unhideWhenUsed="0"/>
-    <w:lsdException w:name="Medium Grid 2 Accent 3" w:semiHidden="0" w:uiPriority="68" w:unhideWhenUsed="0"/>
-    <w:lsdException w:name="Medium Grid 3 Accent 3" w:semiHidden="0" w:uiPriority="69" w:unhideWhenUsed="0"/>
-    <w:lsdException w:name="Dark List Accent 3" w:semiHidden="0" w:uiPriority="70" w:unhideWhenUsed="0"/>
-    <w:lsdException w:name="Colorful Shading Accent 3" w:semiHidden="0" w:uiPriority="71" w:unhideWhenUsed="0"/>
-    <w:lsdException w:name="Colorful List Accent 3" w:semiHidden="0" w:uiPriority="72" w:unhideWhenUsed="0"/>
-    <w:lsdException w:name="Colorful Grid Accent 3" w:semiHidden="0" w:uiPriority="73" w:unhideWhenUsed="0"/>
-    <w:lsdException w:name="Light Shading Accent 4" w:semiHidden="0" w:uiPriority="60" w:unhideWhenUsed="0"/>
-    <w:lsdException w:name="Light List Accent 4" w:semiHidden="0" w:uiPriority="61" w:unhideWhenUsed="0"/>
-    <w:lsdException w:name="Light Grid Accent 4" w:semiHidden="0" w:uiPriority="62" w:unhideWhenUsed="0"/>
-    <w:lsdException w:name="Medium Shading 1 Accent 4" w:semiHidden="0" w:uiPriority="63" w:unhideWhenUsed="0"/>
-    <w:lsdException w:name="Medium Shading 2 Accent 4" w:semiHidden="0" w:uiPriority="64" w:unhideWhenUsed="0"/>
-    <w:lsdException w:name="Medium List 1 Accent 4" w:semiHidden="0" w:uiPriority="65" w:unhideWhenUsed="0"/>
-    <w:lsdException w:name="Medium List 2 Accent 4" w:semiHidden="0" w:uiPriority="66" w:unhideWhenUsed="0"/>
-    <w:lsdException w:name="Medium Grid 1 Accent 4" w:semiHidden="0" w:uiPriority="67" w:unhideWhenUsed="0"/>
-    <w:lsdException w:name="Medium Grid 2 Accent 4" w:semiHidden="0" w:uiPriority="68" w:unhideWhenUsed="0"/>
-    <w:lsdException w:name="Medium Grid 3 Accent 4" w:semiHidden="0" w:uiPriority="69" w:unhideWhenUsed="0"/>
-    <w:lsdException w:name="Dark List Accent 4" w:semiHidden="0" w:uiPriority="70" w:unhideWhenUsed="0"/>
-    <w:lsdException w:name="Colorful Shading Accent 4" w:semiHidden="0" w:uiPriority="71" w:unhideWhenUsed="0"/>
-    <w:lsdException w:name="Colorful List Accent 4" w:semiHidden="0" w:uiPriority="72" w:unhideWhenUsed="0"/>
-    <w:lsdException w:name="Colorful Grid Accent 4" w:semiHidden="0" w:uiPriority="73" w:unhideWhenUsed="0"/>
-    <w:lsdException w:name="Light Shading Accent 5" w:semiHidden="0" w:uiPriority="60" w:unhideWhenUsed="0"/>
-    <w:lsdException w:name="Light List Accent 5" w:semiHidden="0" w:uiPriority="61" w:unhideWhenUsed="0"/>
-    <w:lsdException w:name="Light Grid Accent 5" w:semiHidden="0" w:uiPriority="62" w:unhideWhenUsed="0"/>
-    <w:lsdException w:name="Medium Shading 1 Accent 5" w:semiHidden="0" w:uiPriority="63" w:unhideWhenUsed="0"/>
-    <w:lsdException w:name="Medium Shading 2 Accent 5" w:semiHidden="0" w:uiPriority="64" w:unhideWhenUsed="0"/>
-    <w:lsdException w:name="Medium List 1 Accent 5" w:semiHidden="0" w:uiPriority="65" w:unhideWhenUsed="0"/>
-    <w:lsdException w:name="Medium List 2 Accent 5" w:semiHidden="0" w:uiPriority="66" w:unhideWhenUsed="0"/>
-    <w:lsdException w:name="Medium Grid 1 Accent 5" w:semiHidden="0" w:uiPriority="67" w:unhideWhenUsed="0"/>
-    <w:lsdException w:name="Medium Grid 2 Accent 5" w:semiHidden="0" w:uiPriority="68" w:unhideWhenUsed="0"/>
-    <w:lsdException w:name="Medium Grid 3 Accent 5" w:semiHidden="0" w:uiPriority="69" w:unhideWhenUsed="0"/>
-    <w:lsdException w:name="Dark List Accent 5" w:semiHidden="0" w:uiPriority="70" w:unhideWhenUsed="0"/>
-    <w:lsdException w:name="Colorful Shading Accent 5" w:semiHidden="0" w:uiPriority="71" w:unhideWhenUsed="0"/>
-    <w:lsdException w:name="Colorful List Accent 5" w:semiHidden="0" w:uiPriority="72" w:unhideWhenUsed="0"/>
-    <w:lsdException w:name="Colorful Grid Accent 5" w:semiHidden="0" w:uiPriority="73" w:unhideWhenUsed="0"/>
-    <w:lsdException w:name="Light Shading Accent 6" w:semiHidden="0" w:uiPriority="60" w:unhideWhenUsed="0"/>
-    <w:lsdException w:name="Light List Accent 6" w:semiHidden="0" w:uiPriority="61" w:unhideWhenUsed="0"/>
-    <w:lsdException w:name="Light Grid Accent 6" w:semiHidden="0" w:uiPriority="62" w:unhideWhenUsed="0"/>
-    <w:lsdException w:name="Medium Shading 1 Accent 6" w:semiHidden="0" w:uiPriority="63" w:unhideWhenUsed="0"/>
-    <w:lsdException w:name="Medium Shading 2 Accent 6" w:semiHidden="0" w:uiPriority="64" w:unhideWhenUsed="0"/>
-    <w:lsdException w:name="Medium List 1 Accent 6" w:semiHidden="0" w:uiPriority="65" w:unhideWhenUsed="0"/>
-    <w:lsdException w:name="Medium List 2 Accent 6" w:semiHidden="0" w:uiPriority="66" w:unhideWhenUsed="0"/>
-    <w:lsdException w:name="Medium Grid 1 Accent 6" w:semiHidden="0" w:uiPriority="67" w:unhideWhenUsed="0"/>
-    <w:lsdException w:name="Medium Grid 2 Accent 6" w:semiHidden="0" w:uiPriority="68" w:unhideWhenUsed="0"/>
-    <w:lsdException w:name="Medium Grid 3 Accent 6" w:semiHidden="0" w:uiPriority="69" w:unhideWhenUsed="0"/>
-    <w:lsdException w:name="Dark List Accent 6" w:semiHidden="0" w:uiPriority="70" w:unhideWhenUsed="0"/>
-    <w:lsdException w:name="Colorful Shading Accent 6" w:semiHidden="0" w:uiPriority="71" w:unhideWhenUsed="0"/>
-    <w:lsdException w:name="Colorful List Accent 6" w:semiHidden="0" w:uiPriority="72" w:unhideWhenUsed="0"/>
-    <w:lsdException w:name="Colorful Grid Accent 6" w:semiHidden="0" w:uiPriority="73" w:unhideWhenUsed="0"/>
-    <w:lsdException w:name="Subtle Emphasis" w:semiHidden="0" w:uiPriority="19" w:unhideWhenUsed="0" w:qFormat="1"/>
-    <w:lsdException w:name="Intense Emphasis" w:semiHidden="0" w:uiPriority="21" w:unhideWhenUsed="0" w:qFormat="1"/>
-    <w:lsdException w:name="Subtle Reference" w:semiHidden="0" w:uiPriority="31" w:unhideWhenUsed="0" w:qFormat="1"/>
-    <w:lsdException w:name="Intense Reference" w:semiHidden="0" w:uiPriority="32" w:unhideWhenUsed="0" w:qFormat="1"/>
-    <w:lsdException w:name="Book Title" w:semiHidden="0" w:uiPriority="33" w:unhideWhenUsed="0" w:qFormat="1"/>
-    <w:lsdException w:name="Bibliography" w:uiPriority="37"/>
-    <w:lsdException w:name="TOC Heading" w:uiPriority="39" w:qFormat="1"/>
-  </w:latentStyles>
-  <w:style w:type="paragraph" w:default="1" w:styleId="Normal">
-    <w:name w:val="Normal"/>
-    <w:qFormat/>
-  </w:style>
-  <w:style w:type="character" w:default="1" w:styleId="DefaultParagraphFont">
-    <w:name w:val="Default Paragraph Font"/>
-    <w:uiPriority w:val="1"/>
-    <w:semiHidden/>
-    <w:unhideWhenUsed/>
-  </w:style>
-  <w:style w:type="table" w:default="1" w:styleId="TableNormal">
-    <w:name w:val="Normal Table"/>
-    <w:uiPriority w:val="99"/>
-    <w:semiHidden/>
-    <w:unhideWhenUsed/>
-    <w:tblPr>
-      <w:tblInd w:w="0" w:type="dxa"/>
-      <w:tblCellMar>
-        <w:top w:w="0" w:type="dxa"/>
-        <w:left w:w="108" w:type="dxa"/>
-        <w:bottom w:w="0" w:type="dxa"/>
-        <w:right w:w="108" w:type="dxa"/>
-      </w:tblCellMar>
-    </w:tblPr>
-  </w:style>
-  <w:style w:type="numbering" w:default="1" w:styleId="NoList">
-    <w:name w:val="No List"/>
-    <w:uiPriority w:val="99"/>
-    <w:semiHidden/>
-    <w:unhideWhenUsed/>
   </w:style>
 </w:styles>
 </file>

</xml_diff>

<commit_message>
Included Awesome Youtube Video
I'm sorry
</commit_message>
<xml_diff>
--- a/report.docx
+++ b/report.docx
@@ -24,6 +24,7 @@
         </w:rPr>
         <w:t xml:space="preserve"> </w:t>
       </w:r>
+      <w:proofErr w:type="spellStart"/>
       <w:r>
         <w:rPr>
           <w:rFonts w:ascii="Calibri" w:hAnsi="Calibri"/>
@@ -31,6 +32,7 @@
         </w:rPr>
         <w:t>TradePizza</w:t>
       </w:r>
+      <w:proofErr w:type="spellEnd"/>
     </w:p>
     <w:p>
       <w:pPr>
@@ -78,8 +80,6 @@
         </w:rPr>
         <w:t>g4johnsu</w:t>
       </w:r>
-      <w:bookmarkStart w:id="0" w:name="_GoBack"/>
-      <w:bookmarkEnd w:id="0"/>
     </w:p>
     <w:p>
       <w:pPr>
@@ -131,8 +131,17 @@
           <w:rFonts w:ascii="Calibri" w:hAnsi="Calibri"/>
           <w:szCs w:val="20"/>
         </w:rPr>
-        <w:t>Joshua Evan Aberback</w:t>
-      </w:r>
+        <w:t xml:space="preserve">Joshua Evan </w:t>
+      </w:r>
+      <w:proofErr w:type="spellStart"/>
+      <w:r>
+        <w:rPr>
+          <w:rFonts w:ascii="Calibri" w:hAnsi="Calibri"/>
+          <w:szCs w:val="20"/>
+        </w:rPr>
+        <w:t>Aberback</w:t>
+      </w:r>
+      <w:proofErr w:type="spellEnd"/>
       <w:r>
         <w:rPr>
           <w:rFonts w:ascii="Calibri" w:hAnsi="Calibri"/>
@@ -161,8 +170,17 @@
           <w:rFonts w:ascii="Calibri" w:hAnsi="Calibri"/>
           <w:szCs w:val="20"/>
         </w:rPr>
-        <w:t>Maja Gabrielle Kovats</w:t>
-      </w:r>
+        <w:t xml:space="preserve">Maja Gabrielle </w:t>
+      </w:r>
+      <w:proofErr w:type="spellStart"/>
+      <w:r>
+        <w:rPr>
+          <w:rFonts w:ascii="Calibri" w:hAnsi="Calibri"/>
+          <w:szCs w:val="20"/>
+        </w:rPr>
+        <w:t>Kovats</w:t>
+      </w:r>
+      <w:proofErr w:type="spellEnd"/>
       <w:r>
         <w:rPr>
           <w:rFonts w:ascii="Calibri" w:hAnsi="Calibri"/>
@@ -237,6 +255,7 @@
         </w:rPr>
         <w:t xml:space="preserve">Additionally, </w:t>
       </w:r>
+      <w:proofErr w:type="spellStart"/>
       <w:r>
         <w:rPr>
           <w:rFonts w:ascii="Calibri" w:hAnsi="Calibri"/>
@@ -244,6 +263,7 @@
         </w:rPr>
         <w:t>TradePizza</w:t>
       </w:r>
+      <w:proofErr w:type="spellEnd"/>
       <w:r>
         <w:rPr>
           <w:rFonts w:ascii="Calibri" w:hAnsi="Calibri"/>
@@ -277,6 +297,7 @@
         </w:rPr>
         <w:t xml:space="preserve">On </w:t>
       </w:r>
+      <w:proofErr w:type="spellStart"/>
       <w:r>
         <w:rPr>
           <w:rFonts w:ascii="Calibri" w:hAnsi="Calibri"/>
@@ -284,6 +305,7 @@
         </w:rPr>
         <w:t>TradePizza</w:t>
       </w:r>
+      <w:proofErr w:type="spellEnd"/>
       <w:r>
         <w:rPr>
           <w:rFonts w:ascii="Calibri" w:hAnsi="Calibri"/>
@@ -291,6 +313,7 @@
         </w:rPr>
         <w:t xml:space="preserve"> users sign-up, construct their user profile and begin posting “trades.” Fundamentally, a trade contains an item you currently have, but no longer want, and a list of items you would be willing to trade your item for. </w:t>
       </w:r>
+      <w:proofErr w:type="spellStart"/>
       <w:r>
         <w:rPr>
           <w:rFonts w:ascii="Calibri" w:hAnsi="Calibri"/>
@@ -298,6 +321,7 @@
         </w:rPr>
         <w:t>TradePizza</w:t>
       </w:r>
+      <w:proofErr w:type="spellEnd"/>
       <w:r>
         <w:rPr>
           <w:rFonts w:ascii="Calibri" w:hAnsi="Calibri"/>
@@ -436,12 +460,21 @@
         <w:tab/>
         <w:t xml:space="preserve">All document creation and retrieval from our </w:t>
       </w:r>
-      <w:r>
-        <w:rPr>
-          <w:rFonts w:ascii="Calibri" w:hAnsi="Calibri"/>
-          <w:szCs w:val="20"/>
-        </w:rPr>
-        <w:t xml:space="preserve">MongoDb </w:t>
+      <w:proofErr w:type="spellStart"/>
+      <w:r>
+        <w:rPr>
+          <w:rFonts w:ascii="Calibri" w:hAnsi="Calibri"/>
+          <w:szCs w:val="20"/>
+        </w:rPr>
+        <w:t>MongoDb</w:t>
+      </w:r>
+      <w:proofErr w:type="spellEnd"/>
+      <w:r>
+        <w:rPr>
+          <w:rFonts w:ascii="Calibri" w:hAnsi="Calibri"/>
+          <w:szCs w:val="20"/>
+        </w:rPr>
+        <w:t xml:space="preserve"> </w:t>
       </w:r>
       <w:r>
         <w:rPr>
@@ -778,13 +811,23 @@
           <w:szCs w:val="20"/>
         </w:rPr>
       </w:pPr>
+      <w:proofErr w:type="spellStart"/>
       <w:r>
         <w:rPr>
           <w:rFonts w:ascii="Calibri" w:hAnsi="Calibri"/>
           <w:i/>
           <w:szCs w:val="20"/>
         </w:rPr>
-        <w:t>Middlewares:</w:t>
+        <w:t>Middlewares</w:t>
+      </w:r>
+      <w:proofErr w:type="spellEnd"/>
+      <w:r>
+        <w:rPr>
+          <w:rFonts w:ascii="Calibri" w:hAnsi="Calibri"/>
+          <w:i/>
+          <w:szCs w:val="20"/>
+        </w:rPr>
+        <w:t>:</w:t>
       </w:r>
     </w:p>
     <w:p>
@@ -800,7 +843,23 @@
           <w:szCs w:val="20"/>
         </w:rPr>
         <w:tab/>
-        <w:t>Our Express middlewares are stored in the app.js file. This file loads and configures all modules required for our app including, for example, the Jade template engine, and Passport authentication. This file also takes care of error handling.</w:t>
+        <w:t xml:space="preserve">Our Express </w:t>
+      </w:r>
+      <w:proofErr w:type="spellStart"/>
+      <w:r>
+        <w:rPr>
+          <w:rFonts w:ascii="Calibri" w:hAnsi="Calibri"/>
+          <w:szCs w:val="20"/>
+        </w:rPr>
+        <w:t>middlewares</w:t>
+      </w:r>
+      <w:proofErr w:type="spellEnd"/>
+      <w:r>
+        <w:rPr>
+          <w:rFonts w:ascii="Calibri" w:hAnsi="Calibri"/>
+          <w:szCs w:val="20"/>
+        </w:rPr>
+        <w:t xml:space="preserve"> are stored in the app.js file. This file loads and configures all modules required for our app including, for example, the Jade template engine, and Passport authentication. This file also takes care of error handling.</w:t>
       </w:r>
     </w:p>
     <w:p>
@@ -912,7 +971,23 @@
           <w:szCs w:val="20"/>
         </w:rPr>
         <w:tab/>
-        <w:t>To prevent DDoS attacks the ‘ddos’ module for Node.js. Every request made by the same IP address</w:t>
+        <w:t>To prevent DDoS attacks the ‘</w:t>
+      </w:r>
+      <w:proofErr w:type="spellStart"/>
+      <w:r>
+        <w:rPr>
+          <w:rFonts w:ascii="Calibri" w:hAnsi="Calibri"/>
+          <w:szCs w:val="20"/>
+        </w:rPr>
+        <w:t>ddos</w:t>
+      </w:r>
+      <w:proofErr w:type="spellEnd"/>
+      <w:r>
+        <w:rPr>
+          <w:rFonts w:ascii="Calibri" w:hAnsi="Calibri"/>
+          <w:szCs w:val="20"/>
+        </w:rPr>
+        <w:t>’ module for Node.js. Every request made by the same IP address</w:t>
       </w:r>
       <w:r>
         <w:rPr>
@@ -936,12 +1011,37 @@
           <w:szCs w:val="20"/>
         </w:rPr>
       </w:pPr>
+      <w:proofErr w:type="gramStart"/>
       <w:r>
         <w:rPr>
           <w:rFonts w:ascii="Consolas" w:hAnsi="Consolas"/>
           <w:szCs w:val="20"/>
         </w:rPr>
-        <w:t>{ host : &lt;ip address&gt;, count: 1, expiry: 1 }</w:t>
+        <w:t>{ host</w:t>
+      </w:r>
+      <w:proofErr w:type="gramEnd"/>
+      <w:r>
+        <w:rPr>
+          <w:rFonts w:ascii="Consolas" w:hAnsi="Consolas"/>
+          <w:szCs w:val="20"/>
+        </w:rPr>
+        <w:t xml:space="preserve"> : &lt;</w:t>
+      </w:r>
+      <w:proofErr w:type="spellStart"/>
+      <w:r>
+        <w:rPr>
+          <w:rFonts w:ascii="Consolas" w:hAnsi="Consolas"/>
+          <w:szCs w:val="20"/>
+        </w:rPr>
+        <w:t>ip</w:t>
+      </w:r>
+      <w:proofErr w:type="spellEnd"/>
+      <w:r>
+        <w:rPr>
+          <w:rFonts w:ascii="Consolas" w:hAnsi="Consolas"/>
+          <w:szCs w:val="20"/>
+        </w:rPr>
+        <w:t xml:space="preserve"> address&gt;, count: 1, expiry: 1 }</w:t>
       </w:r>
     </w:p>
     <w:p>
@@ -993,38 +1093,44 @@
       <w:pPr>
         <w:rPr>
           <w:rFonts w:ascii="Calibri" w:hAnsi="Calibri"/>
-          <w:szCs w:val="20"/>
-        </w:rPr>
-      </w:pPr>
-      <w:r>
-        <w:rPr>
-          <w:rFonts w:ascii="Calibri" w:hAnsi="Calibri"/>
-          <w:szCs w:val="20"/>
-        </w:rPr>
-        <w:t xml:space="preserve">e. A section that Includes a youtube link ​of ​a three minutes video demo of your application (provide username and password if it private). </w:t>
-      </w:r>
-    </w:p>
-    <w:p>
-      <w:pPr>
-        <w:rPr>
-          <w:rFonts w:ascii="Calibri" w:hAnsi="Calibri"/>
-          <w:szCs w:val="20"/>
-        </w:rPr>
-      </w:pPr>
-      <w:r>
-        <w:rPr>
-          <w:rFonts w:ascii="Calibri" w:hAnsi="Calibri"/>
-          <w:szCs w:val="20"/>
-        </w:rPr>
-        <w:t>f. Anything else you want to include about your project!</w:t>
-      </w:r>
-    </w:p>
-    <w:p>
-      <w:pPr>
-        <w:rPr>
-          <w:rFonts w:ascii="Calibri" w:hAnsi="Calibri"/>
-        </w:rPr>
-      </w:pPr>
+          <w:b/>
+          <w:szCs w:val="20"/>
+        </w:rPr>
+      </w:pPr>
+    </w:p>
+    <w:p>
+      <w:pPr>
+        <w:rPr>
+          <w:rFonts w:ascii="Calibri" w:hAnsi="Calibri"/>
+          <w:b/>
+          <w:szCs w:val="20"/>
+        </w:rPr>
+      </w:pPr>
+      <w:bookmarkStart w:id="0" w:name="_GoBack"/>
+      <w:bookmarkEnd w:id="0"/>
+      <w:r>
+        <w:rPr>
+          <w:rFonts w:ascii="Calibri" w:hAnsi="Calibri"/>
+          <w:b/>
+          <w:szCs w:val="20"/>
+        </w:rPr>
+        <w:t>Video:</w:t>
+      </w:r>
+    </w:p>
+    <w:p>
+      <w:pPr>
+        <w:rPr>
+          <w:rFonts w:ascii="Calibri" w:hAnsi="Calibri"/>
+          <w:szCs w:val="20"/>
+        </w:rPr>
+      </w:pPr>
+      <w:r>
+        <w:rPr>
+          <w:rFonts w:ascii="Calibri" w:hAnsi="Calibri"/>
+          <w:szCs w:val="20"/>
+        </w:rPr>
+        <w:t>https://youtu.be/ccrT2I3mEpg</w:t>
+      </w:r>
     </w:p>
     <w:sectPr>
       <w:pgSz w:w="12240" w:h="15840"/>
@@ -1428,6 +1534,11 @@
     <w:lsdException w:name="Table Web 3" w:semiHidden="1" w:unhideWhenUsed="1"/>
     <w:lsdException w:name="Balloon Text" w:semiHidden="1" w:unhideWhenUsed="1"/>
     <w:lsdException w:name="Table Theme" w:semiHidden="1" w:unhideWhenUsed="1"/>
+    <w:lsdException w:name="Light Shading"/>
+    <w:lsdException w:name="Light List"/>
+    <w:lsdException w:name="Light Grid"/>
+    <w:lsdException w:name="Medium Shading 1"/>
+    <w:lsdException w:name="Medium Shading 2"/>
     <w:lsdException w:name="Medium List 1"/>
     <w:lsdException w:name="Medium List 2"/>
     <w:lsdException w:name="Medium Grid 1"/>

</xml_diff>